<commit_message>
Added first section in part 1 (Feedforward Neural Networks).
</commit_message>
<xml_diff>
--- a/Learning Neural Networks with Java.docx
+++ b/Learning Neural Networks with Java.docx
@@ -36,7 +36,7 @@
       <w:pPr>
         <w:pStyle w:val="Heading1"/>
       </w:pPr>
-      <w:bookmarkStart w:id="0" w:name="_Toc365148285"/>
+      <w:bookmarkStart w:id="0" w:name="_Toc365194949"/>
       <w:r>
         <w:lastRenderedPageBreak/>
         <w:t>Table of Contents</w:t>
@@ -62,7 +62,7 @@
       <w:r>
         <w:fldChar w:fldCharType="separate"/>
       </w:r>
-      <w:hyperlink w:anchor="_Toc365148285" w:history="1">
+      <w:hyperlink w:anchor="_Toc365194949" w:history="1">
         <w:r>
           <w:rPr>
             <w:rStyle w:val="Hyperlink"/>
@@ -105,7 +105,7 @@
             <w:noProof/>
             <w:webHidden/>
           </w:rPr>
-          <w:instrText xml:space="preserve"> PAGEREF _Toc365148285 \h </w:instrText>
+          <w:instrText xml:space="preserve"> PAGEREF _Toc365194949 \h </w:instrText>
         </w:r>
         <w:r>
           <w:rPr>
@@ -146,7 +146,7 @@
           <w:lang w:eastAsia="en-US"/>
         </w:rPr>
       </w:pPr>
-      <w:hyperlink w:anchor="_Toc365148286" w:history="1">
+      <w:hyperlink w:anchor="_Toc365194950" w:history="1">
         <w:r>
           <w:rPr>
             <w:rStyle w:val="Hyperlink"/>
@@ -189,7 +189,7 @@
             <w:noProof/>
             <w:webHidden/>
           </w:rPr>
-          <w:instrText xml:space="preserve"> PAGEREF _Toc365148286 \h </w:instrText>
+          <w:instrText xml:space="preserve"> PAGEREF _Toc365194950 \h </w:instrText>
         </w:r>
         <w:r>
           <w:rPr>
@@ -234,7 +234,7 @@
           <w:lang w:eastAsia="en-US"/>
         </w:rPr>
       </w:pPr>
-      <w:hyperlink w:anchor="_Toc365148287" w:history="1">
+      <w:hyperlink w:anchor="_Toc365194951" w:history="1">
         <w:r>
           <w:rPr>
             <w:rStyle w:val="Hyperlink"/>
@@ -256,7 +256,7 @@
             <w:rStyle w:val="Hyperlink"/>
             <w:noProof/>
           </w:rPr>
-          <w:t>History of Neural Networks</w:t>
+          <w:t>Overview and History of Neural Networks</w:t>
         </w:r>
         <w:r>
           <w:rPr>
@@ -277,7 +277,7 @@
             <w:noProof/>
             <w:webHidden/>
           </w:rPr>
-          <w:instrText xml:space="preserve"> PAGEREF _Toc365148287 \h </w:instrText>
+          <w:instrText xml:space="preserve"> PAGEREF _Toc365194951 \h </w:instrText>
         </w:r>
         <w:r>
           <w:rPr>
@@ -318,7 +318,7 @@
           <w:lang w:eastAsia="en-US"/>
         </w:rPr>
       </w:pPr>
-      <w:hyperlink w:anchor="_Toc365148288" w:history="1">
+      <w:hyperlink w:anchor="_Toc365194952" w:history="1">
         <w:r>
           <w:rPr>
             <w:rStyle w:val="Hyperlink"/>
@@ -345,7 +345,7 @@
             <w:noProof/>
             <w:webHidden/>
           </w:rPr>
-          <w:instrText xml:space="preserve"> PAGEREF _Toc365148288 \h </w:instrText>
+          <w:instrText xml:space="preserve"> PAGEREF _Toc365194952 \h </w:instrText>
         </w:r>
         <w:r>
           <w:rPr>
@@ -386,7 +386,7 @@
           <w:lang w:eastAsia="en-US"/>
         </w:rPr>
       </w:pPr>
-      <w:hyperlink w:anchor="_Toc365148289" w:history="1">
+      <w:hyperlink w:anchor="_Toc365194953" w:history="1">
         <w:r>
           <w:rPr>
             <w:rStyle w:val="Hyperlink"/>
@@ -408,7 +408,7 @@
             <w:rStyle w:val="Hyperlink"/>
             <w:noProof/>
           </w:rPr>
-          <w:t>To be completed…</w:t>
+          <w:t>Feedforward Neural Networks</w:t>
         </w:r>
         <w:r>
           <w:rPr>
@@ -429,7 +429,7 @@
             <w:noProof/>
             <w:webHidden/>
           </w:rPr>
-          <w:instrText xml:space="preserve"> PAGEREF _Toc365148289 \h </w:instrText>
+          <w:instrText xml:space="preserve"> PAGEREF _Toc365194953 \h </w:instrText>
         </w:r>
         <w:r>
           <w:rPr>
@@ -461,6 +461,338 @@
       </w:hyperlink>
     </w:p>
     <w:p>
+      <w:pPr>
+        <w:pStyle w:val="TOC2"/>
+        <w:tabs>
+          <w:tab w:val="left" w:pos="880"/>
+          <w:tab w:val="right" w:leader="dot" w:pos="9350"/>
+        </w:tabs>
+        <w:rPr>
+          <w:rFonts w:asciiTheme="minorHAnsi" w:hAnsiTheme="minorHAnsi"/>
+          <w:noProof/>
+          <w:sz w:val="22"/>
+          <w:lang w:eastAsia="en-US"/>
+        </w:rPr>
+      </w:pPr>
+      <w:hyperlink w:anchor="_Toc365194954" w:history="1">
+        <w:r>
+          <w:rPr>
+            <w:rStyle w:val="Hyperlink"/>
+            <w:noProof/>
+          </w:rPr>
+          <w:t>3.1</w:t>
+        </w:r>
+        <w:r>
+          <w:rPr>
+            <w:rFonts w:asciiTheme="minorHAnsi" w:hAnsiTheme="minorHAnsi"/>
+            <w:noProof/>
+            <w:sz w:val="22"/>
+            <w:lang w:eastAsia="en-US"/>
+          </w:rPr>
+          <w:tab/>
+        </w:r>
+        <w:r>
+          <w:rPr>
+            <w:rStyle w:val="Hyperlink"/>
+            <w:noProof/>
+          </w:rPr>
+          <w:t>Why Feedforward Neural Networks?</w:t>
+        </w:r>
+        <w:r>
+          <w:rPr>
+            <w:noProof/>
+            <w:webHidden/>
+          </w:rPr>
+          <w:tab/>
+        </w:r>
+        <w:r>
+          <w:rPr>
+            <w:noProof/>
+            <w:webHidden/>
+          </w:rPr>
+          <w:fldChar w:fldCharType="begin"/>
+        </w:r>
+        <w:r>
+          <w:rPr>
+            <w:noProof/>
+            <w:webHidden/>
+          </w:rPr>
+          <w:instrText xml:space="preserve"> PAGEREF _Toc365194954 \h </w:instrText>
+        </w:r>
+        <w:r>
+          <w:rPr>
+            <w:noProof/>
+            <w:webHidden/>
+          </w:rPr>
+        </w:r>
+        <w:r>
+          <w:rPr>
+            <w:noProof/>
+            <w:webHidden/>
+          </w:rPr>
+          <w:fldChar w:fldCharType="separate"/>
+        </w:r>
+        <w:r>
+          <w:rPr>
+            <w:noProof/>
+            <w:webHidden/>
+          </w:rPr>
+          <w:t>7</w:t>
+        </w:r>
+        <w:r>
+          <w:rPr>
+            <w:noProof/>
+            <w:webHidden/>
+          </w:rPr>
+          <w:fldChar w:fldCharType="end"/>
+        </w:r>
+      </w:hyperlink>
+    </w:p>
+    <w:p>
+      <w:pPr>
+        <w:pStyle w:val="TOC2"/>
+        <w:tabs>
+          <w:tab w:val="left" w:pos="880"/>
+          <w:tab w:val="right" w:leader="dot" w:pos="9350"/>
+        </w:tabs>
+        <w:rPr>
+          <w:rFonts w:asciiTheme="minorHAnsi" w:hAnsiTheme="minorHAnsi"/>
+          <w:noProof/>
+          <w:sz w:val="22"/>
+          <w:lang w:eastAsia="en-US"/>
+        </w:rPr>
+      </w:pPr>
+      <w:hyperlink w:anchor="_Toc365194955" w:history="1">
+        <w:r>
+          <w:rPr>
+            <w:rStyle w:val="Hyperlink"/>
+            <w:noProof/>
+          </w:rPr>
+          <w:t>3.2</w:t>
+        </w:r>
+        <w:r>
+          <w:rPr>
+            <w:rFonts w:asciiTheme="minorHAnsi" w:hAnsiTheme="minorHAnsi"/>
+            <w:noProof/>
+            <w:sz w:val="22"/>
+            <w:lang w:eastAsia="en-US"/>
+          </w:rPr>
+          <w:tab/>
+        </w:r>
+        <w:r>
+          <w:rPr>
+            <w:rStyle w:val="Hyperlink"/>
+            <w:noProof/>
+          </w:rPr>
+          <w:t>What Can They Do?</w:t>
+        </w:r>
+        <w:r>
+          <w:rPr>
+            <w:noProof/>
+            <w:webHidden/>
+          </w:rPr>
+          <w:tab/>
+        </w:r>
+        <w:r>
+          <w:rPr>
+            <w:noProof/>
+            <w:webHidden/>
+          </w:rPr>
+          <w:fldChar w:fldCharType="begin"/>
+        </w:r>
+        <w:r>
+          <w:rPr>
+            <w:noProof/>
+            <w:webHidden/>
+          </w:rPr>
+          <w:instrText xml:space="preserve"> PAGEREF _Toc365194955 \h </w:instrText>
+        </w:r>
+        <w:r>
+          <w:rPr>
+            <w:noProof/>
+            <w:webHidden/>
+          </w:rPr>
+        </w:r>
+        <w:r>
+          <w:rPr>
+            <w:noProof/>
+            <w:webHidden/>
+          </w:rPr>
+          <w:fldChar w:fldCharType="separate"/>
+        </w:r>
+        <w:r>
+          <w:rPr>
+            <w:noProof/>
+            <w:webHidden/>
+          </w:rPr>
+          <w:t>7</w:t>
+        </w:r>
+        <w:r>
+          <w:rPr>
+            <w:noProof/>
+            <w:webHidden/>
+          </w:rPr>
+          <w:fldChar w:fldCharType="end"/>
+        </w:r>
+      </w:hyperlink>
+    </w:p>
+    <w:p>
+      <w:pPr>
+        <w:pStyle w:val="TOC2"/>
+        <w:tabs>
+          <w:tab w:val="left" w:pos="880"/>
+          <w:tab w:val="right" w:leader="dot" w:pos="9350"/>
+        </w:tabs>
+        <w:rPr>
+          <w:rFonts w:asciiTheme="minorHAnsi" w:hAnsiTheme="minorHAnsi"/>
+          <w:noProof/>
+          <w:sz w:val="22"/>
+          <w:lang w:eastAsia="en-US"/>
+        </w:rPr>
+      </w:pPr>
+      <w:hyperlink w:anchor="_Toc365194956" w:history="1">
+        <w:r>
+          <w:rPr>
+            <w:rStyle w:val="Hyperlink"/>
+            <w:noProof/>
+          </w:rPr>
+          <w:t>3.3</w:t>
+        </w:r>
+        <w:r>
+          <w:rPr>
+            <w:rFonts w:asciiTheme="minorHAnsi" w:hAnsiTheme="minorHAnsi"/>
+            <w:noProof/>
+            <w:sz w:val="22"/>
+            <w:lang w:eastAsia="en-US"/>
+          </w:rPr>
+          <w:tab/>
+        </w:r>
+        <w:r>
+          <w:rPr>
+            <w:rStyle w:val="Hyperlink"/>
+            <w:noProof/>
+          </w:rPr>
+          <w:t>Limitations and Criticisms</w:t>
+        </w:r>
+        <w:r>
+          <w:rPr>
+            <w:noProof/>
+            <w:webHidden/>
+          </w:rPr>
+          <w:tab/>
+        </w:r>
+        <w:r>
+          <w:rPr>
+            <w:noProof/>
+            <w:webHidden/>
+          </w:rPr>
+          <w:fldChar w:fldCharType="begin"/>
+        </w:r>
+        <w:r>
+          <w:rPr>
+            <w:noProof/>
+            <w:webHidden/>
+          </w:rPr>
+          <w:instrText xml:space="preserve"> PAGEREF _Toc365194956 \h </w:instrText>
+        </w:r>
+        <w:r>
+          <w:rPr>
+            <w:noProof/>
+            <w:webHidden/>
+          </w:rPr>
+        </w:r>
+        <w:r>
+          <w:rPr>
+            <w:noProof/>
+            <w:webHidden/>
+          </w:rPr>
+          <w:fldChar w:fldCharType="separate"/>
+        </w:r>
+        <w:r>
+          <w:rPr>
+            <w:noProof/>
+            <w:webHidden/>
+          </w:rPr>
+          <w:t>7</w:t>
+        </w:r>
+        <w:r>
+          <w:rPr>
+            <w:noProof/>
+            <w:webHidden/>
+          </w:rPr>
+          <w:fldChar w:fldCharType="end"/>
+        </w:r>
+      </w:hyperlink>
+    </w:p>
+    <w:p>
+      <w:pPr>
+        <w:pStyle w:val="TOC1"/>
+        <w:rPr>
+          <w:rFonts w:asciiTheme="minorHAnsi" w:hAnsiTheme="minorHAnsi"/>
+          <w:noProof/>
+          <w:sz w:val="22"/>
+          <w:lang w:eastAsia="en-US"/>
+        </w:rPr>
+      </w:pPr>
+      <w:hyperlink w:anchor="_Toc365194957" w:history="1">
+        <w:r>
+          <w:rPr>
+            <w:rStyle w:val="Hyperlink"/>
+            <w:noProof/>
+          </w:rPr>
+          <w:t>4</w:t>
+        </w:r>
+        <w:r>
+          <w:rPr>
+            <w:noProof/>
+            <w:webHidden/>
+          </w:rPr>
+          <w:tab/>
+        </w:r>
+        <w:r>
+          <w:rPr>
+            <w:noProof/>
+            <w:webHidden/>
+          </w:rPr>
+          <w:fldChar w:fldCharType="begin"/>
+        </w:r>
+        <w:r>
+          <w:rPr>
+            <w:noProof/>
+            <w:webHidden/>
+          </w:rPr>
+          <w:instrText xml:space="preserve"> PAGEREF _Toc365194957 \h </w:instrText>
+        </w:r>
+        <w:r>
+          <w:rPr>
+            <w:noProof/>
+            <w:webHidden/>
+          </w:rPr>
+        </w:r>
+        <w:r>
+          <w:rPr>
+            <w:noProof/>
+            <w:webHidden/>
+          </w:rPr>
+          <w:fldChar w:fldCharType="separate"/>
+        </w:r>
+        <w:r>
+          <w:rPr>
+            <w:noProof/>
+            <w:webHidden/>
+          </w:rPr>
+          <w:t>8</w:t>
+        </w:r>
+        <w:r>
+          <w:rPr>
+            <w:noProof/>
+            <w:webHidden/>
+          </w:rPr>
+          <w:fldChar w:fldCharType="end"/>
+        </w:r>
+      </w:hyperlink>
+    </w:p>
+    <w:p>
       <w:r>
         <w:fldChar w:fldCharType="end"/>
       </w:r>
@@ -469,7 +801,7 @@
       <w:pPr>
         <w:pStyle w:val="Heading1"/>
       </w:pPr>
-      <w:bookmarkStart w:id="1" w:name="_Toc365148286"/>
+      <w:bookmarkStart w:id="1" w:name="_Toc365194950"/>
       <w:r>
         <w:lastRenderedPageBreak/>
         <w:t>Introduction</w:t>
@@ -622,7 +954,7 @@
       <w:bookmarkStart w:id="2" w:name="_Ref341033582"/>
       <w:bookmarkStart w:id="3" w:name="_Ref341033585"/>
       <w:bookmarkStart w:id="4" w:name="_Ref341033587"/>
-      <w:bookmarkStart w:id="5" w:name="_Toc365148287"/>
+      <w:bookmarkStart w:id="5" w:name="_Toc365194951"/>
       <w:r>
         <w:t xml:space="preserve">Overview and </w:t>
       </w:r>
@@ -784,14 +1116,27 @@
       <w:r>
         <w:t xml:space="preserve">Figure </w:t>
       </w:r>
-      <w:fldSimple w:instr=" SEQ Figure \* ARABIC ">
-        <w:r>
-          <w:rPr>
-            <w:noProof/>
-          </w:rPr>
-          <w:t>1</w:t>
-        </w:r>
-      </w:fldSimple>
+      <w:r>
+        <w:fldChar w:fldCharType="begin"/>
+      </w:r>
+      <w:r>
+        <w:instrText xml:space="preserve"> SEQ Figure \* ARABIC </w:instrText>
+      </w:r>
+      <w:r>
+        <w:fldChar w:fldCharType="separate"/>
+      </w:r>
+      <w:r>
+        <w:rPr>
+          <w:noProof/>
+        </w:rPr>
+        <w:t>1</w:t>
+      </w:r>
+      <w:r>
+        <w:rPr>
+          <w:noProof/>
+        </w:rPr>
+        <w:fldChar w:fldCharType="end"/>
+      </w:r>
       <w:bookmarkEnd w:id="6"/>
       <w:r>
         <w:t xml:space="preserve">: </w:t>
@@ -929,14 +1274,27 @@
       <w:r>
         <w:t xml:space="preserve">Figure </w:t>
       </w:r>
-      <w:fldSimple w:instr=" SEQ Figure \* ARABIC ">
-        <w:r>
-          <w:rPr>
-            <w:noProof/>
-          </w:rPr>
-          <w:t>2</w:t>
-        </w:r>
-      </w:fldSimple>
+      <w:r>
+        <w:fldChar w:fldCharType="begin"/>
+      </w:r>
+      <w:r>
+        <w:instrText xml:space="preserve"> SEQ Figure \* ARABIC </w:instrText>
+      </w:r>
+      <w:r>
+        <w:fldChar w:fldCharType="separate"/>
+      </w:r>
+      <w:r>
+        <w:rPr>
+          <w:noProof/>
+        </w:rPr>
+        <w:t>2</w:t>
+      </w:r>
+      <w:r>
+        <w:rPr>
+          <w:noProof/>
+        </w:rPr>
+        <w:fldChar w:fldCharType="end"/>
+      </w:r>
       <w:bookmarkEnd w:id="7"/>
       <w:r>
         <w:t xml:space="preserve">: </w:t>
@@ -964,16 +1322,7 @@
           <w:szCs w:val="20"/>
           <w:shd w:val="clear" w:color="auto" w:fill="FFFFFF"/>
         </w:rPr>
-        <w:t>Warren McCulloch and Walter Pitts created the artificial neuron in 1943.</w:t>
-      </w:r>
-      <w:r>
-        <w:rPr>
-          <w:rFonts w:cs="Arial"/>
-          <w:color w:val="000000"/>
-          <w:szCs w:val="20"/>
-          <w:shd w:val="clear" w:color="auto" w:fill="FFFFFF"/>
-        </w:rPr>
-        <w:t xml:space="preserve"> </w:t>
+        <w:t xml:space="preserve">Warren McCulloch and Walter Pitts created the artificial neuron in 1943. </w:t>
       </w:r>
       <w:r>
         <w:t>In this particular artificial neuron, there is one input and one output. The input is multiplied by a weight, in this case 1</w:t>
@@ -1259,14 +1608,27 @@
       <w:r>
         <w:t xml:space="preserve">Figure </w:t>
       </w:r>
-      <w:fldSimple w:instr=" SEQ Figure \* ARABIC ">
-        <w:r>
-          <w:rPr>
-            <w:noProof/>
-          </w:rPr>
-          <w:t>3</w:t>
-        </w:r>
-      </w:fldSimple>
+      <w:r>
+        <w:fldChar w:fldCharType="begin"/>
+      </w:r>
+      <w:r>
+        <w:instrText xml:space="preserve"> SEQ Figure \* ARABIC </w:instrText>
+      </w:r>
+      <w:r>
+        <w:fldChar w:fldCharType="separate"/>
+      </w:r>
+      <w:r>
+        <w:rPr>
+          <w:noProof/>
+        </w:rPr>
+        <w:t>3</w:t>
+      </w:r>
+      <w:r>
+        <w:rPr>
+          <w:noProof/>
+        </w:rPr>
+        <w:fldChar w:fldCharType="end"/>
+      </w:r>
       <w:bookmarkEnd w:id="8"/>
       <w:r>
         <w:t>:</w:t>
@@ -1286,16 +1648,7 @@
           <w:szCs w:val="20"/>
           <w:shd w:val="clear" w:color="auto" w:fill="FFFFFF"/>
         </w:rPr>
-        <w:t>The alternative</w:t>
-      </w:r>
-      <w:r>
-        <w:rPr>
-          <w:rFonts w:cs="Arial"/>
-          <w:color w:val="000000"/>
-          <w:szCs w:val="20"/>
-          <w:shd w:val="clear" w:color="auto" w:fill="FFFFFF"/>
-        </w:rPr>
-        <w:t xml:space="preserve"> to </w:t>
+        <w:t xml:space="preserve">The alternative to </w:t>
       </w:r>
       <w:proofErr w:type="spellStart"/>
       <w:r>
@@ -1315,16 +1668,7 @@
           <w:szCs w:val="20"/>
           <w:shd w:val="clear" w:color="auto" w:fill="FFFFFF"/>
         </w:rPr>
-        <w:t xml:space="preserve"> networks</w:t>
-      </w:r>
-      <w:r>
-        <w:rPr>
-          <w:rFonts w:cs="Arial"/>
-          <w:color w:val="000000"/>
-          <w:szCs w:val="20"/>
-          <w:shd w:val="clear" w:color="auto" w:fill="FFFFFF"/>
-        </w:rPr>
-        <w:t xml:space="preserve"> is recurrent networks, where any neuron can connect to any other neuron. An example of a recurrent neural network is a Hopfield network, invented by John Hopfield in 1982.</w:t>
+        <w:t xml:space="preserve"> networks is recurrent networks, where any neuron can connect to any other neuron. An example of a recurrent neural network is a Hopfield network, invented by John Hopfield in 1982.</w:t>
       </w:r>
     </w:p>
     <w:p>
@@ -1762,8 +2106,6 @@
         </w:rPr>
         <w:t>mid-1980s</w:t>
       </w:r>
-      <w:bookmarkStart w:id="9" w:name="_GoBack"/>
-      <w:bookmarkEnd w:id="9"/>
       <w:r>
         <w:rPr>
           <w:rFonts w:cs="Arial"/>
@@ -1804,21 +2146,293 @@
       <w:pPr>
         <w:pStyle w:val="Part"/>
       </w:pPr>
-      <w:bookmarkStart w:id="10" w:name="_Toc365148288"/>
-      <w:bookmarkStart w:id="11" w:name="_Ref341000777"/>
+      <w:bookmarkStart w:id="9" w:name="_Ref341000777"/>
+      <w:bookmarkStart w:id="10" w:name="_Toc365194952"/>
       <w:bookmarkEnd w:id="10"/>
     </w:p>
     <w:p>
       <w:pPr>
         <w:pStyle w:val="Heading1"/>
       </w:pPr>
-      <w:bookmarkStart w:id="12" w:name="_Toc365148289"/>
+      <w:bookmarkStart w:id="11" w:name="_Toc341904022"/>
+      <w:bookmarkStart w:id="12" w:name="_Toc365194953"/>
+      <w:bookmarkEnd w:id="9"/>
+      <w:proofErr w:type="spellStart"/>
+      <w:r>
+        <w:lastRenderedPageBreak/>
+        <w:t>Feedforward</w:t>
+      </w:r>
+      <w:proofErr w:type="spellEnd"/>
+      <w:r>
+        <w:t xml:space="preserve"> Neural Networks</w:t>
+      </w:r>
+      <w:bookmarkStart w:id="13" w:name="_GoBack"/>
       <w:bookmarkEnd w:id="11"/>
-      <w:r>
-        <w:lastRenderedPageBreak/>
-        <w:t>To be completed…</w:t>
-      </w:r>
       <w:bookmarkEnd w:id="12"/>
+      <w:bookmarkEnd w:id="13"/>
+    </w:p>
+    <w:p>
+      <w:pPr>
+        <w:pStyle w:val="Heading2"/>
+      </w:pPr>
+      <w:bookmarkStart w:id="14" w:name="_Toc341904023"/>
+      <w:bookmarkStart w:id="15" w:name="_Toc365194954"/>
+      <w:r>
+        <w:t xml:space="preserve">Why </w:t>
+      </w:r>
+      <w:proofErr w:type="spellStart"/>
+      <w:r>
+        <w:t>Feedforward</w:t>
+      </w:r>
+      <w:proofErr w:type="spellEnd"/>
+      <w:r>
+        <w:t xml:space="preserve"> Neural Networks?</w:t>
+      </w:r>
+      <w:bookmarkEnd w:id="14"/>
+      <w:bookmarkEnd w:id="15"/>
+    </w:p>
+    <w:p>
+      <w:r>
+        <w:t xml:space="preserve">This book focuses on </w:t>
+      </w:r>
+      <w:proofErr w:type="spellStart"/>
+      <w:r>
+        <w:t>feedforward</w:t>
+      </w:r>
+      <w:proofErr w:type="spellEnd"/>
+      <w:r>
+        <w:t xml:space="preserve"> neural networks. A reasonable question is, why? There are a number of different neural networks, including </w:t>
+      </w:r>
+      <w:r>
+        <w:t xml:space="preserve">recurrent neural networks such as </w:t>
+      </w:r>
+      <w:r>
+        <w:t xml:space="preserve">the Hopfield network mentioned in </w:t>
+      </w:r>
+      <w:r>
+        <w:fldChar w:fldCharType="begin"/>
+      </w:r>
+      <w:r>
+        <w:instrText xml:space="preserve"> REF _Ref341033585 \h </w:instrText>
+      </w:r>
+      <w:r>
+        <w:fldChar w:fldCharType="separate"/>
+      </w:r>
+      <w:r>
+        <w:t>Overview and History of Neural Networks</w:t>
+      </w:r>
+      <w:r>
+        <w:fldChar w:fldCharType="end"/>
+      </w:r>
+      <w:r>
+        <w:t xml:space="preserve"> (</w:t>
+      </w:r>
+      <w:r>
+        <w:t xml:space="preserve">section </w:t>
+      </w:r>
+      <w:r>
+        <w:fldChar w:fldCharType="begin"/>
+      </w:r>
+      <w:r>
+        <w:instrText xml:space="preserve"> REF _Ref341033582 \r \h </w:instrText>
+      </w:r>
+      <w:r>
+        <w:fldChar w:fldCharType="separate"/>
+      </w:r>
+      <w:r>
+        <w:t>2.1</w:t>
+      </w:r>
+      <w:r>
+        <w:fldChar w:fldCharType="end"/>
+      </w:r>
+      <w:r>
+        <w:t xml:space="preserve">, </w:t>
+      </w:r>
+      <w:r>
+        <w:t xml:space="preserve">page </w:t>
+      </w:r>
+      <w:r>
+        <w:fldChar w:fldCharType="begin"/>
+      </w:r>
+      <w:r>
+        <w:instrText xml:space="preserve"> PAGEREF _Ref341033587 \h </w:instrText>
+      </w:r>
+      <w:r>
+        <w:fldChar w:fldCharType="separate"/>
+      </w:r>
+      <w:r>
+        <w:rPr>
+          <w:noProof/>
+        </w:rPr>
+        <w:t>3</w:t>
+      </w:r>
+      <w:r>
+        <w:fldChar w:fldCharType="end"/>
+      </w:r>
+      <w:r>
+        <w:t>)</w:t>
+      </w:r>
+      <w:r>
+        <w:t>.</w:t>
+      </w:r>
+    </w:p>
+    <w:p>
+      <w:r>
+        <w:t xml:space="preserve">The reason is that </w:t>
+      </w:r>
+      <w:proofErr w:type="spellStart"/>
+      <w:r>
+        <w:t>feedforward</w:t>
+      </w:r>
+      <w:proofErr w:type="spellEnd"/>
+      <w:r>
+        <w:t xml:space="preserve"> neural networks form a </w:t>
+      </w:r>
+      <w:r>
+        <w:t xml:space="preserve">small but </w:t>
+      </w:r>
+      <w:r>
+        <w:t xml:space="preserve">significant part of a larger field, and examining them in detail covers a lot of ground. </w:t>
+      </w:r>
+      <w:r>
+        <w:t>Also</w:t>
+      </w:r>
+      <w:r>
+        <w:t xml:space="preserve">, a number of other networks, such as </w:t>
+      </w:r>
+      <w:proofErr w:type="spellStart"/>
+      <w:r>
+        <w:t>self organizing</w:t>
+      </w:r>
+      <w:proofErr w:type="spellEnd"/>
+      <w:r>
+        <w:t xml:space="preserve"> maps, are extensions or variations of </w:t>
+      </w:r>
+      <w:proofErr w:type="spellStart"/>
+      <w:r>
+        <w:t>feedforward</w:t>
+      </w:r>
+      <w:proofErr w:type="spellEnd"/>
+      <w:r>
+        <w:t xml:space="preserve"> networks.</w:t>
+      </w:r>
+      <w:r>
+        <w:t xml:space="preserve"> So focusing</w:t>
+      </w:r>
+      <w:r>
+        <w:t xml:space="preserve"> on</w:t>
+      </w:r>
+      <w:r>
+        <w:t xml:space="preserve"> </w:t>
+      </w:r>
+      <w:proofErr w:type="spellStart"/>
+      <w:r>
+        <w:t>feedforward</w:t>
+      </w:r>
+      <w:proofErr w:type="spellEnd"/>
+      <w:r>
+        <w:t xml:space="preserve"> neural networks gives a good base for further exploration into neural networks.</w:t>
+      </w:r>
+    </w:p>
+    <w:p>
+      <w:pPr>
+        <w:pStyle w:val="Heading2"/>
+      </w:pPr>
+      <w:bookmarkStart w:id="16" w:name="_Toc341904024"/>
+      <w:bookmarkStart w:id="17" w:name="_Toc365194955"/>
+      <w:r>
+        <w:t>What Can They Do?</w:t>
+      </w:r>
+      <w:bookmarkEnd w:id="16"/>
+      <w:bookmarkEnd w:id="17"/>
+    </w:p>
+    <w:p>
+      <w:r>
+        <w:t xml:space="preserve">Another reasonable question is, what can </w:t>
+      </w:r>
+      <w:proofErr w:type="spellStart"/>
+      <w:r>
+        <w:t>feedforward</w:t>
+      </w:r>
+      <w:proofErr w:type="spellEnd"/>
+      <w:r>
+        <w:t xml:space="preserve"> networks do?</w:t>
+      </w:r>
+    </w:p>
+    <w:p>
+      <w:r>
+        <w:t xml:space="preserve">Neural networks are </w:t>
+      </w:r>
+      <w:r>
+        <w:t xml:space="preserve">good at solving </w:t>
+      </w:r>
+      <w:r>
+        <w:t xml:space="preserve">classification problems and for </w:t>
+      </w:r>
+      <w:r>
+        <w:t xml:space="preserve">approximating </w:t>
+      </w:r>
+      <w:r>
+        <w:t>function</w:t>
+      </w:r>
+      <w:r>
+        <w:t>s</w:t>
+      </w:r>
+      <w:r>
+        <w:t xml:space="preserve"> </w:t>
+      </w:r>
+      <w:r>
+        <w:t>that</w:t>
+      </w:r>
+      <w:r>
+        <w:t xml:space="preserve"> a</w:t>
+      </w:r>
+      <w:r>
+        <w:t>re tolerant of some imprecision and do not have a known deterministic solution. To be successful they generally need</w:t>
+      </w:r>
+      <w:r>
+        <w:t xml:space="preserve"> lots of</w:t>
+      </w:r>
+      <w:r>
+        <w:t xml:space="preserve"> available</w:t>
+      </w:r>
+      <w:r>
+        <w:t xml:space="preserve"> training data.</w:t>
+      </w:r>
+    </w:p>
+    <w:p>
+      <w:pPr>
+        <w:pStyle w:val="Heading2"/>
+      </w:pPr>
+      <w:bookmarkStart w:id="18" w:name="_Toc341904025"/>
+      <w:bookmarkStart w:id="19" w:name="_Toc365194956"/>
+      <w:r>
+        <w:t>Limitations and Criticisms</w:t>
+      </w:r>
+      <w:bookmarkEnd w:id="18"/>
+      <w:bookmarkEnd w:id="19"/>
+    </w:p>
+    <w:p>
+      <w:r>
+        <w:t>In covering what neural networks can do we immediately uncover some limitations. They are limited to certain types of problems. They need a lot of training data to learn a solution. In addition, that training data needs to be diverse.</w:t>
+      </w:r>
+    </w:p>
+    <w:p>
+      <w:r>
+        <w:t>Other limitations include that once a solution is arrived at, it cannot be examined to understand how the problem was solved. Learning also tends to be slow.</w:t>
+      </w:r>
+    </w:p>
+    <w:p>
+      <w:r>
+        <w:t>Another common criticism is that, although neural networks were meant to mimic how the human brain learns, they do not yet do so. One counter argument is that when the Wright brothers achieved human flight, it was not by mimicking birds.</w:t>
+      </w:r>
+    </w:p>
+    <w:p>
+      <w:pPr>
+        <w:pStyle w:val="Heading1"/>
+      </w:pPr>
+      <w:bookmarkStart w:id="20" w:name="_Toc365194957"/>
+      <w:bookmarkEnd w:id="20"/>
     </w:p>
     <w:p/>
     <w:sectPr>
@@ -1912,7 +2526,7 @@
         <w:rStyle w:val="PageNumber"/>
         <w:noProof/>
       </w:rPr>
-      <w:t>7</w:t>
+      <w:t>8</w:t>
     </w:r>
     <w:r>
       <w:rPr>
@@ -1946,7 +2560,7 @@
         <w:rStyle w:val="PageNumber"/>
         <w:noProof/>
       </w:rPr>
-      <w:t>7</w:t>
+      <w:t>8</w:t>
     </w:r>
     <w:r>
       <w:rPr>
@@ -1996,23 +2610,21 @@
     <w:r>
       <w:t>—</w:t>
     </w:r>
-    <w:fldSimple w:instr=" STYLEREF  &quot;Heading 1&quot;  \* MERGEFORMAT ">
-      <w:r>
-        <w:rPr>
-          <w:noProof/>
-        </w:rPr>
-        <w:t>To be completed…</w:t>
-      </w:r>
-    </w:fldSimple>
+    <w:r>
+      <w:fldChar w:fldCharType="begin"/>
+    </w:r>
+    <w:r>
+      <w:instrText xml:space="preserve"> STYLEREF  "Heading 1"  \* MERGEFORMAT </w:instrText>
+    </w:r>
+    <w:r>
+      <w:rPr>
+        <w:noProof/>
+      </w:rPr>
+      <w:fldChar w:fldCharType="end"/>
+    </w:r>
     <w:r>
       <w:tab/>
-      <w:t xml:space="preserve">Version </w:t>
     </w:r>
-    <w:fldSimple w:instr=" DOCPROPERTY  _Version  \* MERGEFORMAT ">
-      <w:r>
-        <w:t>d4</w:t>
-      </w:r>
-    </w:fldSimple>
   </w:p>
 </w:hdr>
 </file>
@@ -3328,7 +3940,6 @@
   <w:style w:type="character" w:default="1" w:styleId="DefaultParagraphFont">
     <w:name w:val="Default Paragraph Font"/>
     <w:uiPriority w:val="1"/>
-    <w:semiHidden/>
     <w:unhideWhenUsed/>
   </w:style>
   <w:style w:type="table" w:default="1" w:styleId="TableNormal">
@@ -4293,7 +4904,7 @@
 </file>
 
 <file path=customXml/itemProps1.xml><?xml version="1.0" encoding="utf-8"?>
-<ds:datastoreItem xmlns:ds="http://schemas.openxmlformats.org/officeDocument/2006/customXml" ds:itemID="{9ED2F85F-774C-4A31-90CD-CC7CAD86823F}">
+<ds:datastoreItem xmlns:ds="http://schemas.openxmlformats.org/officeDocument/2006/customXml" ds:itemID="{688B0E93-CD7D-4BC0-9075-AEA45A504CC0}">
   <ds:schemaRefs>
     <ds:schemaRef ds:uri="http://schemas.openxmlformats.org/officeDocument/2006/bibliography"/>
   </ds:schemaRefs>

</xml_diff>

<commit_message>
Added section 4 Basic Feedforward Network Theory. Added skeleton section 5 Learning Using Back-propagation.
</commit_message>
<xml_diff>
--- a/Learning Neural Networks with Java.docx
+++ b/Learning Neural Networks with Java.docx
@@ -36,13 +36,15 @@
       <w:pPr>
         <w:pStyle w:val="Heading1"/>
       </w:pPr>
-      <w:bookmarkStart w:id="0" w:name="_Toc365194949"/>
+      <w:bookmarkStart w:id="0" w:name="_Toc365405284"/>
       <w:r>
         <w:lastRenderedPageBreak/>
         <w:t>Table of Contents</w:t>
       </w:r>
       <w:bookmarkEnd w:id="0"/>
     </w:p>
+    <w:bookmarkStart w:id="1" w:name="_GoBack"/>
+    <w:bookmarkEnd w:id="1"/>
     <w:p>
       <w:pPr>
         <w:pStyle w:val="TOC1"/>
@@ -62,7 +64,7 @@
       <w:r>
         <w:fldChar w:fldCharType="separate"/>
       </w:r>
-      <w:hyperlink w:anchor="_Toc365194949" w:history="1">
+      <w:hyperlink w:anchor="_Toc365405284" w:history="1">
         <w:r>
           <w:rPr>
             <w:rStyle w:val="Hyperlink"/>
@@ -105,7 +107,7 @@
             <w:noProof/>
             <w:webHidden/>
           </w:rPr>
-          <w:instrText xml:space="preserve"> PAGEREF _Toc365194949 \h </w:instrText>
+          <w:instrText xml:space="preserve"> PAGEREF _Toc365405284 \h </w:instrText>
         </w:r>
         <w:r>
           <w:rPr>
@@ -146,7 +148,7 @@
           <w:lang w:eastAsia="en-US"/>
         </w:rPr>
       </w:pPr>
-      <w:hyperlink w:anchor="_Toc365194950" w:history="1">
+      <w:hyperlink w:anchor="_Toc365405285" w:history="1">
         <w:r>
           <w:rPr>
             <w:rStyle w:val="Hyperlink"/>
@@ -189,7 +191,7 @@
             <w:noProof/>
             <w:webHidden/>
           </w:rPr>
-          <w:instrText xml:space="preserve"> PAGEREF _Toc365194950 \h </w:instrText>
+          <w:instrText xml:space="preserve"> PAGEREF _Toc365405285 \h </w:instrText>
         </w:r>
         <w:r>
           <w:rPr>
@@ -234,7 +236,7 @@
           <w:lang w:eastAsia="en-US"/>
         </w:rPr>
       </w:pPr>
-      <w:hyperlink w:anchor="_Toc365194951" w:history="1">
+      <w:hyperlink w:anchor="_Toc365405286" w:history="1">
         <w:r>
           <w:rPr>
             <w:rStyle w:val="Hyperlink"/>
@@ -277,7 +279,7 @@
             <w:noProof/>
             <w:webHidden/>
           </w:rPr>
-          <w:instrText xml:space="preserve"> PAGEREF _Toc365194951 \h </w:instrText>
+          <w:instrText xml:space="preserve"> PAGEREF _Toc365405286 \h </w:instrText>
         </w:r>
         <w:r>
           <w:rPr>
@@ -318,7 +320,7 @@
           <w:lang w:eastAsia="en-US"/>
         </w:rPr>
       </w:pPr>
-      <w:hyperlink w:anchor="_Toc365194952" w:history="1">
+      <w:hyperlink w:anchor="_Toc365405287" w:history="1">
         <w:r>
           <w:rPr>
             <w:rStyle w:val="Hyperlink"/>
@@ -345,7 +347,7 @@
             <w:noProof/>
             <w:webHidden/>
           </w:rPr>
-          <w:instrText xml:space="preserve"> PAGEREF _Toc365194952 \h </w:instrText>
+          <w:instrText xml:space="preserve"> PAGEREF _Toc365405287 \h </w:instrText>
         </w:r>
         <w:r>
           <w:rPr>
@@ -386,7 +388,7 @@
           <w:lang w:eastAsia="en-US"/>
         </w:rPr>
       </w:pPr>
-      <w:hyperlink w:anchor="_Toc365194953" w:history="1">
+      <w:hyperlink w:anchor="_Toc365405288" w:history="1">
         <w:r>
           <w:rPr>
             <w:rStyle w:val="Hyperlink"/>
@@ -429,7 +431,7 @@
             <w:noProof/>
             <w:webHidden/>
           </w:rPr>
-          <w:instrText xml:space="preserve"> PAGEREF _Toc365194953 \h </w:instrText>
+          <w:instrText xml:space="preserve"> PAGEREF _Toc365405288 \h </w:instrText>
         </w:r>
         <w:r>
           <w:rPr>
@@ -474,7 +476,7 @@
           <w:lang w:eastAsia="en-US"/>
         </w:rPr>
       </w:pPr>
-      <w:hyperlink w:anchor="_Toc365194954" w:history="1">
+      <w:hyperlink w:anchor="_Toc365405289" w:history="1">
         <w:r>
           <w:rPr>
             <w:rStyle w:val="Hyperlink"/>
@@ -517,7 +519,7 @@
             <w:noProof/>
             <w:webHidden/>
           </w:rPr>
-          <w:instrText xml:space="preserve"> PAGEREF _Toc365194954 \h </w:instrText>
+          <w:instrText xml:space="preserve"> PAGEREF _Toc365405289 \h </w:instrText>
         </w:r>
         <w:r>
           <w:rPr>
@@ -562,7 +564,7 @@
           <w:lang w:eastAsia="en-US"/>
         </w:rPr>
       </w:pPr>
-      <w:hyperlink w:anchor="_Toc365194955" w:history="1">
+      <w:hyperlink w:anchor="_Toc365405290" w:history="1">
         <w:r>
           <w:rPr>
             <w:rStyle w:val="Hyperlink"/>
@@ -605,7 +607,7 @@
             <w:noProof/>
             <w:webHidden/>
           </w:rPr>
-          <w:instrText xml:space="preserve"> PAGEREF _Toc365194955 \h </w:instrText>
+          <w:instrText xml:space="preserve"> PAGEREF _Toc365405290 \h </w:instrText>
         </w:r>
         <w:r>
           <w:rPr>
@@ -650,7 +652,7 @@
           <w:lang w:eastAsia="en-US"/>
         </w:rPr>
       </w:pPr>
-      <w:hyperlink w:anchor="_Toc365194956" w:history="1">
+      <w:hyperlink w:anchor="_Toc365405291" w:history="1">
         <w:r>
           <w:rPr>
             <w:rStyle w:val="Hyperlink"/>
@@ -693,7 +695,7 @@
             <w:noProof/>
             <w:webHidden/>
           </w:rPr>
-          <w:instrText xml:space="preserve"> PAGEREF _Toc365194956 \h </w:instrText>
+          <w:instrText xml:space="preserve"> PAGEREF _Toc365405291 \h </w:instrText>
         </w:r>
         <w:r>
           <w:rPr>
@@ -734,7 +736,7 @@
           <w:lang w:eastAsia="en-US"/>
         </w:rPr>
       </w:pPr>
-      <w:hyperlink w:anchor="_Toc365194957" w:history="1">
+      <w:hyperlink w:anchor="_Toc365405292" w:history="1">
         <w:r>
           <w:rPr>
             <w:rStyle w:val="Hyperlink"/>
@@ -744,13 +746,29 @@
         </w:r>
         <w:r>
           <w:rPr>
-            <w:noProof/>
-            <w:webHidden/>
+            <w:rFonts w:asciiTheme="minorHAnsi" w:hAnsiTheme="minorHAnsi"/>
+            <w:noProof/>
+            <w:sz w:val="22"/>
+            <w:lang w:eastAsia="en-US"/>
           </w:rPr>
           <w:tab/>
         </w:r>
         <w:r>
           <w:rPr>
+            <w:rStyle w:val="Hyperlink"/>
+            <w:noProof/>
+          </w:rPr>
+          <w:t>Basic Feedforward Network Theory</w:t>
+        </w:r>
+        <w:r>
+          <w:rPr>
+            <w:noProof/>
+            <w:webHidden/>
+          </w:rPr>
+          <w:tab/>
+        </w:r>
+        <w:r>
+          <w:rPr>
             <w:noProof/>
             <w:webHidden/>
           </w:rPr>
@@ -761,7 +779,7 @@
             <w:noProof/>
             <w:webHidden/>
           </w:rPr>
-          <w:instrText xml:space="preserve"> PAGEREF _Toc365194957 \h </w:instrText>
+          <w:instrText xml:space="preserve"> PAGEREF _Toc365405292 \h </w:instrText>
         </w:r>
         <w:r>
           <w:rPr>
@@ -793,6 +811,618 @@
       </w:hyperlink>
     </w:p>
     <w:p>
+      <w:pPr>
+        <w:pStyle w:val="TOC2"/>
+        <w:tabs>
+          <w:tab w:val="left" w:pos="880"/>
+          <w:tab w:val="right" w:leader="dot" w:pos="9350"/>
+        </w:tabs>
+        <w:rPr>
+          <w:rFonts w:asciiTheme="minorHAnsi" w:hAnsiTheme="minorHAnsi"/>
+          <w:noProof/>
+          <w:sz w:val="22"/>
+          <w:lang w:eastAsia="en-US"/>
+        </w:rPr>
+      </w:pPr>
+      <w:hyperlink w:anchor="_Toc365405293" w:history="1">
+        <w:r>
+          <w:rPr>
+            <w:rStyle w:val="Hyperlink"/>
+            <w:noProof/>
+          </w:rPr>
+          <w:t>4.1</w:t>
+        </w:r>
+        <w:r>
+          <w:rPr>
+            <w:rFonts w:asciiTheme="minorHAnsi" w:hAnsiTheme="minorHAnsi"/>
+            <w:noProof/>
+            <w:sz w:val="22"/>
+            <w:lang w:eastAsia="en-US"/>
+          </w:rPr>
+          <w:tab/>
+        </w:r>
+        <w:r>
+          <w:rPr>
+            <w:rStyle w:val="Hyperlink"/>
+            <w:noProof/>
+          </w:rPr>
+          <w:t>Neurons</w:t>
+        </w:r>
+        <w:r>
+          <w:rPr>
+            <w:noProof/>
+            <w:webHidden/>
+          </w:rPr>
+          <w:tab/>
+        </w:r>
+        <w:r>
+          <w:rPr>
+            <w:noProof/>
+            <w:webHidden/>
+          </w:rPr>
+          <w:fldChar w:fldCharType="begin"/>
+        </w:r>
+        <w:r>
+          <w:rPr>
+            <w:noProof/>
+            <w:webHidden/>
+          </w:rPr>
+          <w:instrText xml:space="preserve"> PAGEREF _Toc365405293 \h </w:instrText>
+        </w:r>
+        <w:r>
+          <w:rPr>
+            <w:noProof/>
+            <w:webHidden/>
+          </w:rPr>
+        </w:r>
+        <w:r>
+          <w:rPr>
+            <w:noProof/>
+            <w:webHidden/>
+          </w:rPr>
+          <w:fldChar w:fldCharType="separate"/>
+        </w:r>
+        <w:r>
+          <w:rPr>
+            <w:noProof/>
+            <w:webHidden/>
+          </w:rPr>
+          <w:t>8</w:t>
+        </w:r>
+        <w:r>
+          <w:rPr>
+            <w:noProof/>
+            <w:webHidden/>
+          </w:rPr>
+          <w:fldChar w:fldCharType="end"/>
+        </w:r>
+      </w:hyperlink>
+    </w:p>
+    <w:p>
+      <w:pPr>
+        <w:pStyle w:val="TOC2"/>
+        <w:tabs>
+          <w:tab w:val="left" w:pos="880"/>
+          <w:tab w:val="right" w:leader="dot" w:pos="9350"/>
+        </w:tabs>
+        <w:rPr>
+          <w:rFonts w:asciiTheme="minorHAnsi" w:hAnsiTheme="minorHAnsi"/>
+          <w:noProof/>
+          <w:sz w:val="22"/>
+          <w:lang w:eastAsia="en-US"/>
+        </w:rPr>
+      </w:pPr>
+      <w:hyperlink w:anchor="_Toc365405294" w:history="1">
+        <w:r>
+          <w:rPr>
+            <w:rStyle w:val="Hyperlink"/>
+            <w:noProof/>
+          </w:rPr>
+          <w:t>4.2</w:t>
+        </w:r>
+        <w:r>
+          <w:rPr>
+            <w:rFonts w:asciiTheme="minorHAnsi" w:hAnsiTheme="minorHAnsi"/>
+            <w:noProof/>
+            <w:sz w:val="22"/>
+            <w:lang w:eastAsia="en-US"/>
+          </w:rPr>
+          <w:tab/>
+        </w:r>
+        <w:r>
+          <w:rPr>
+            <w:rStyle w:val="Hyperlink"/>
+            <w:noProof/>
+          </w:rPr>
+          <w:t>Typical Activation Functions</w:t>
+        </w:r>
+        <w:r>
+          <w:rPr>
+            <w:noProof/>
+            <w:webHidden/>
+          </w:rPr>
+          <w:tab/>
+        </w:r>
+        <w:r>
+          <w:rPr>
+            <w:noProof/>
+            <w:webHidden/>
+          </w:rPr>
+          <w:fldChar w:fldCharType="begin"/>
+        </w:r>
+        <w:r>
+          <w:rPr>
+            <w:noProof/>
+            <w:webHidden/>
+          </w:rPr>
+          <w:instrText xml:space="preserve"> PAGEREF _Toc365405294 \h </w:instrText>
+        </w:r>
+        <w:r>
+          <w:rPr>
+            <w:noProof/>
+            <w:webHidden/>
+          </w:rPr>
+        </w:r>
+        <w:r>
+          <w:rPr>
+            <w:noProof/>
+            <w:webHidden/>
+          </w:rPr>
+          <w:fldChar w:fldCharType="separate"/>
+        </w:r>
+        <w:r>
+          <w:rPr>
+            <w:noProof/>
+            <w:webHidden/>
+          </w:rPr>
+          <w:t>9</w:t>
+        </w:r>
+        <w:r>
+          <w:rPr>
+            <w:noProof/>
+            <w:webHidden/>
+          </w:rPr>
+          <w:fldChar w:fldCharType="end"/>
+        </w:r>
+      </w:hyperlink>
+    </w:p>
+    <w:p>
+      <w:pPr>
+        <w:pStyle w:val="TOC2"/>
+        <w:tabs>
+          <w:tab w:val="left" w:pos="880"/>
+          <w:tab w:val="right" w:leader="dot" w:pos="9350"/>
+        </w:tabs>
+        <w:rPr>
+          <w:rFonts w:asciiTheme="minorHAnsi" w:hAnsiTheme="minorHAnsi"/>
+          <w:noProof/>
+          <w:sz w:val="22"/>
+          <w:lang w:eastAsia="en-US"/>
+        </w:rPr>
+      </w:pPr>
+      <w:hyperlink w:anchor="_Toc365405295" w:history="1">
+        <w:r>
+          <w:rPr>
+            <w:rStyle w:val="Hyperlink"/>
+            <w:noProof/>
+          </w:rPr>
+          <w:t>4.3</w:t>
+        </w:r>
+        <w:r>
+          <w:rPr>
+            <w:rFonts w:asciiTheme="minorHAnsi" w:hAnsiTheme="minorHAnsi"/>
+            <w:noProof/>
+            <w:sz w:val="22"/>
+            <w:lang w:eastAsia="en-US"/>
+          </w:rPr>
+          <w:tab/>
+        </w:r>
+        <w:r>
+          <w:rPr>
+            <w:rStyle w:val="Hyperlink"/>
+            <w:noProof/>
+          </w:rPr>
+          <w:t>Bias</w:t>
+        </w:r>
+        <w:r>
+          <w:rPr>
+            <w:noProof/>
+            <w:webHidden/>
+          </w:rPr>
+          <w:tab/>
+        </w:r>
+        <w:r>
+          <w:rPr>
+            <w:noProof/>
+            <w:webHidden/>
+          </w:rPr>
+          <w:fldChar w:fldCharType="begin"/>
+        </w:r>
+        <w:r>
+          <w:rPr>
+            <w:noProof/>
+            <w:webHidden/>
+          </w:rPr>
+          <w:instrText xml:space="preserve"> PAGEREF _Toc365405295 \h </w:instrText>
+        </w:r>
+        <w:r>
+          <w:rPr>
+            <w:noProof/>
+            <w:webHidden/>
+          </w:rPr>
+        </w:r>
+        <w:r>
+          <w:rPr>
+            <w:noProof/>
+            <w:webHidden/>
+          </w:rPr>
+          <w:fldChar w:fldCharType="separate"/>
+        </w:r>
+        <w:r>
+          <w:rPr>
+            <w:noProof/>
+            <w:webHidden/>
+          </w:rPr>
+          <w:t>11</w:t>
+        </w:r>
+        <w:r>
+          <w:rPr>
+            <w:noProof/>
+            <w:webHidden/>
+          </w:rPr>
+          <w:fldChar w:fldCharType="end"/>
+        </w:r>
+      </w:hyperlink>
+    </w:p>
+    <w:p>
+      <w:pPr>
+        <w:pStyle w:val="TOC2"/>
+        <w:tabs>
+          <w:tab w:val="left" w:pos="880"/>
+          <w:tab w:val="right" w:leader="dot" w:pos="9350"/>
+        </w:tabs>
+        <w:rPr>
+          <w:rFonts w:asciiTheme="minorHAnsi" w:hAnsiTheme="minorHAnsi"/>
+          <w:noProof/>
+          <w:sz w:val="22"/>
+          <w:lang w:eastAsia="en-US"/>
+        </w:rPr>
+      </w:pPr>
+      <w:hyperlink w:anchor="_Toc365405296" w:history="1">
+        <w:r>
+          <w:rPr>
+            <w:rStyle w:val="Hyperlink"/>
+            <w:noProof/>
+          </w:rPr>
+          <w:t>4.4</w:t>
+        </w:r>
+        <w:r>
+          <w:rPr>
+            <w:rFonts w:asciiTheme="minorHAnsi" w:hAnsiTheme="minorHAnsi"/>
+            <w:noProof/>
+            <w:sz w:val="22"/>
+            <w:lang w:eastAsia="en-US"/>
+          </w:rPr>
+          <w:tab/>
+        </w:r>
+        <w:r>
+          <w:rPr>
+            <w:rStyle w:val="Hyperlink"/>
+            <w:noProof/>
+          </w:rPr>
+          <w:t>Building a Feedforward Network</w:t>
+        </w:r>
+        <w:r>
+          <w:rPr>
+            <w:noProof/>
+            <w:webHidden/>
+          </w:rPr>
+          <w:tab/>
+        </w:r>
+        <w:r>
+          <w:rPr>
+            <w:noProof/>
+            <w:webHidden/>
+          </w:rPr>
+          <w:fldChar w:fldCharType="begin"/>
+        </w:r>
+        <w:r>
+          <w:rPr>
+            <w:noProof/>
+            <w:webHidden/>
+          </w:rPr>
+          <w:instrText xml:space="preserve"> PAGEREF _Toc365405296 \h </w:instrText>
+        </w:r>
+        <w:r>
+          <w:rPr>
+            <w:noProof/>
+            <w:webHidden/>
+          </w:rPr>
+        </w:r>
+        <w:r>
+          <w:rPr>
+            <w:noProof/>
+            <w:webHidden/>
+          </w:rPr>
+          <w:fldChar w:fldCharType="separate"/>
+        </w:r>
+        <w:r>
+          <w:rPr>
+            <w:noProof/>
+            <w:webHidden/>
+          </w:rPr>
+          <w:t>12</w:t>
+        </w:r>
+        <w:r>
+          <w:rPr>
+            <w:noProof/>
+            <w:webHidden/>
+          </w:rPr>
+          <w:fldChar w:fldCharType="end"/>
+        </w:r>
+      </w:hyperlink>
+    </w:p>
+    <w:p>
+      <w:pPr>
+        <w:pStyle w:val="TOC2"/>
+        <w:tabs>
+          <w:tab w:val="left" w:pos="880"/>
+          <w:tab w:val="right" w:leader="dot" w:pos="9350"/>
+        </w:tabs>
+        <w:rPr>
+          <w:rFonts w:asciiTheme="minorHAnsi" w:hAnsiTheme="minorHAnsi"/>
+          <w:noProof/>
+          <w:sz w:val="22"/>
+          <w:lang w:eastAsia="en-US"/>
+        </w:rPr>
+      </w:pPr>
+      <w:hyperlink w:anchor="_Toc365405297" w:history="1">
+        <w:r>
+          <w:rPr>
+            <w:rStyle w:val="Hyperlink"/>
+            <w:noProof/>
+          </w:rPr>
+          <w:t>4.5</w:t>
+        </w:r>
+        <w:r>
+          <w:rPr>
+            <w:rFonts w:asciiTheme="minorHAnsi" w:hAnsiTheme="minorHAnsi"/>
+            <w:noProof/>
+            <w:sz w:val="22"/>
+            <w:lang w:eastAsia="en-US"/>
+          </w:rPr>
+          <w:tab/>
+        </w:r>
+        <w:r>
+          <w:rPr>
+            <w:rStyle w:val="Hyperlink"/>
+            <w:noProof/>
+          </w:rPr>
+          <w:t>A Simple Example</w:t>
+        </w:r>
+        <w:r>
+          <w:rPr>
+            <w:noProof/>
+            <w:webHidden/>
+          </w:rPr>
+          <w:tab/>
+        </w:r>
+        <w:r>
+          <w:rPr>
+            <w:noProof/>
+            <w:webHidden/>
+          </w:rPr>
+          <w:fldChar w:fldCharType="begin"/>
+        </w:r>
+        <w:r>
+          <w:rPr>
+            <w:noProof/>
+            <w:webHidden/>
+          </w:rPr>
+          <w:instrText xml:space="preserve"> PAGEREF _Toc365405297 \h </w:instrText>
+        </w:r>
+        <w:r>
+          <w:rPr>
+            <w:noProof/>
+            <w:webHidden/>
+          </w:rPr>
+        </w:r>
+        <w:r>
+          <w:rPr>
+            <w:noProof/>
+            <w:webHidden/>
+          </w:rPr>
+          <w:fldChar w:fldCharType="separate"/>
+        </w:r>
+        <w:r>
+          <w:rPr>
+            <w:noProof/>
+            <w:webHidden/>
+          </w:rPr>
+          <w:t>13</w:t>
+        </w:r>
+        <w:r>
+          <w:rPr>
+            <w:noProof/>
+            <w:webHidden/>
+          </w:rPr>
+          <w:fldChar w:fldCharType="end"/>
+        </w:r>
+      </w:hyperlink>
+    </w:p>
+    <w:p>
+      <w:pPr>
+        <w:pStyle w:val="TOC1"/>
+        <w:rPr>
+          <w:rFonts w:asciiTheme="minorHAnsi" w:hAnsiTheme="minorHAnsi"/>
+          <w:noProof/>
+          <w:sz w:val="22"/>
+          <w:lang w:eastAsia="en-US"/>
+        </w:rPr>
+      </w:pPr>
+      <w:hyperlink w:anchor="_Toc365405298" w:history="1">
+        <w:r>
+          <w:rPr>
+            <w:rStyle w:val="Hyperlink"/>
+            <w:noProof/>
+          </w:rPr>
+          <w:t>5</w:t>
+        </w:r>
+        <w:r>
+          <w:rPr>
+            <w:rFonts w:asciiTheme="minorHAnsi" w:hAnsiTheme="minorHAnsi"/>
+            <w:noProof/>
+            <w:sz w:val="22"/>
+            <w:lang w:eastAsia="en-US"/>
+          </w:rPr>
+          <w:tab/>
+        </w:r>
+        <w:r>
+          <w:rPr>
+            <w:rStyle w:val="Hyperlink"/>
+            <w:noProof/>
+          </w:rPr>
+          <w:t>Learning Using Back-propagation</w:t>
+        </w:r>
+        <w:r>
+          <w:rPr>
+            <w:noProof/>
+            <w:webHidden/>
+          </w:rPr>
+          <w:tab/>
+        </w:r>
+        <w:r>
+          <w:rPr>
+            <w:noProof/>
+            <w:webHidden/>
+          </w:rPr>
+          <w:fldChar w:fldCharType="begin"/>
+        </w:r>
+        <w:r>
+          <w:rPr>
+            <w:noProof/>
+            <w:webHidden/>
+          </w:rPr>
+          <w:instrText xml:space="preserve"> PAGEREF _Toc365405298 \h </w:instrText>
+        </w:r>
+        <w:r>
+          <w:rPr>
+            <w:noProof/>
+            <w:webHidden/>
+          </w:rPr>
+        </w:r>
+        <w:r>
+          <w:rPr>
+            <w:noProof/>
+            <w:webHidden/>
+          </w:rPr>
+          <w:fldChar w:fldCharType="separate"/>
+        </w:r>
+        <w:r>
+          <w:rPr>
+            <w:noProof/>
+            <w:webHidden/>
+          </w:rPr>
+          <w:t>16</w:t>
+        </w:r>
+        <w:r>
+          <w:rPr>
+            <w:noProof/>
+            <w:webHidden/>
+          </w:rPr>
+          <w:fldChar w:fldCharType="end"/>
+        </w:r>
+      </w:hyperlink>
+    </w:p>
+    <w:p>
+      <w:pPr>
+        <w:pStyle w:val="TOC2"/>
+        <w:tabs>
+          <w:tab w:val="left" w:pos="880"/>
+          <w:tab w:val="right" w:leader="dot" w:pos="9350"/>
+        </w:tabs>
+        <w:rPr>
+          <w:rFonts w:asciiTheme="minorHAnsi" w:hAnsiTheme="minorHAnsi"/>
+          <w:noProof/>
+          <w:sz w:val="22"/>
+          <w:lang w:eastAsia="en-US"/>
+        </w:rPr>
+      </w:pPr>
+      <w:hyperlink w:anchor="_Toc365405299" w:history="1">
+        <w:r>
+          <w:rPr>
+            <w:rStyle w:val="Hyperlink"/>
+            <w:noProof/>
+          </w:rPr>
+          <w:t>5.1</w:t>
+        </w:r>
+        <w:r>
+          <w:rPr>
+            <w:rFonts w:asciiTheme="minorHAnsi" w:hAnsiTheme="minorHAnsi"/>
+            <w:noProof/>
+            <w:sz w:val="22"/>
+            <w:lang w:eastAsia="en-US"/>
+          </w:rPr>
+          <w:tab/>
+        </w:r>
+        <w:r>
+          <w:rPr>
+            <w:rStyle w:val="Hyperlink"/>
+            <w:noProof/>
+          </w:rPr>
+          <w:t>Objective or Error Function</w:t>
+        </w:r>
+        <w:r>
+          <w:rPr>
+            <w:noProof/>
+            <w:webHidden/>
+          </w:rPr>
+          <w:tab/>
+        </w:r>
+        <w:r>
+          <w:rPr>
+            <w:noProof/>
+            <w:webHidden/>
+          </w:rPr>
+          <w:fldChar w:fldCharType="begin"/>
+        </w:r>
+        <w:r>
+          <w:rPr>
+            <w:noProof/>
+            <w:webHidden/>
+          </w:rPr>
+          <w:instrText xml:space="preserve"> PAGEREF _Toc365405299 \h </w:instrText>
+        </w:r>
+        <w:r>
+          <w:rPr>
+            <w:noProof/>
+            <w:webHidden/>
+          </w:rPr>
+        </w:r>
+        <w:r>
+          <w:rPr>
+            <w:noProof/>
+            <w:webHidden/>
+          </w:rPr>
+          <w:fldChar w:fldCharType="separate"/>
+        </w:r>
+        <w:r>
+          <w:rPr>
+            <w:noProof/>
+            <w:webHidden/>
+          </w:rPr>
+          <w:t>16</w:t>
+        </w:r>
+        <w:r>
+          <w:rPr>
+            <w:noProof/>
+            <w:webHidden/>
+          </w:rPr>
+          <w:fldChar w:fldCharType="end"/>
+        </w:r>
+      </w:hyperlink>
+    </w:p>
+    <w:p>
       <w:r>
         <w:fldChar w:fldCharType="end"/>
       </w:r>
@@ -801,24 +1431,16 @@
       <w:pPr>
         <w:pStyle w:val="Heading1"/>
       </w:pPr>
-      <w:bookmarkStart w:id="1" w:name="_Toc365194950"/>
+      <w:bookmarkStart w:id="2" w:name="_Toc365405285"/>
       <w:r>
         <w:lastRenderedPageBreak/>
         <w:t>Introduction</w:t>
       </w:r>
-      <w:bookmarkEnd w:id="1"/>
-    </w:p>
-    <w:p>
-      <w:r>
-        <w:t xml:space="preserve">The aim of this book is to provide the reader with a good understanding of the theory behind </w:t>
-      </w:r>
-      <w:proofErr w:type="spellStart"/>
-      <w:r>
-        <w:t>feedforward</w:t>
-      </w:r>
-      <w:proofErr w:type="spellEnd"/>
-      <w:r>
-        <w:t xml:space="preserve"> neural networks trained using back-propagation, combined with a walkthrough of implementing such a network in Java.</w:t>
+      <w:bookmarkEnd w:id="2"/>
+    </w:p>
+    <w:p>
+      <w:r>
+        <w:t>The aim of this book is to provide the reader with a good understanding of the theory behind feedforward neural networks trained using back-propagation, combined with a walkthrough of implementing such a network in Java.</w:t>
       </w:r>
       <w:r>
         <w:t xml:space="preserve"> It is meant to be a combination </w:t>
@@ -871,15 +1493,7 @@
       </w:r>
       <w:r>
         <w:tab/>
-        <w:t xml:space="preserve">Goes through the theory underpinning </w:t>
-      </w:r>
-      <w:proofErr w:type="spellStart"/>
-      <w:r>
-        <w:t>feedforward</w:t>
-      </w:r>
-      <w:proofErr w:type="spellEnd"/>
-      <w:r>
-        <w:t xml:space="preserve"> neural networks and </w:t>
+        <w:t xml:space="preserve">Goes through the theory underpinning feedforward neural networks and </w:t>
       </w:r>
       <w:r>
         <w:t>how to train</w:t>
@@ -921,15 +1535,7 @@
       </w:r>
       <w:r>
         <w:tab/>
-        <w:t xml:space="preserve">Delves into real world uses of </w:t>
-      </w:r>
-      <w:proofErr w:type="spellStart"/>
-      <w:r>
-        <w:t>feedforward</w:t>
-      </w:r>
-      <w:proofErr w:type="spellEnd"/>
-      <w:r>
-        <w:t xml:space="preserve"> neural networks.</w:t>
+        <w:t>Delves into real world uses of feedforward neural networks.</w:t>
       </w:r>
       <w:r>
         <w:t xml:space="preserve"> Builds upon the theory and code from part 1 to </w:t>
@@ -951,20 +1557,20 @@
       <w:pPr>
         <w:pStyle w:val="Heading2"/>
       </w:pPr>
-      <w:bookmarkStart w:id="2" w:name="_Ref341033582"/>
-      <w:bookmarkStart w:id="3" w:name="_Ref341033585"/>
-      <w:bookmarkStart w:id="4" w:name="_Ref341033587"/>
-      <w:bookmarkStart w:id="5" w:name="_Toc365194951"/>
+      <w:bookmarkStart w:id="3" w:name="_Ref341033582"/>
+      <w:bookmarkStart w:id="4" w:name="_Ref341033585"/>
+      <w:bookmarkStart w:id="5" w:name="_Ref341033587"/>
+      <w:bookmarkStart w:id="6" w:name="_Toc365405286"/>
       <w:r>
         <w:t xml:space="preserve">Overview and </w:t>
       </w:r>
       <w:r>
         <w:t>History of Neural Networks</w:t>
       </w:r>
-      <w:bookmarkEnd w:id="2"/>
       <w:bookmarkEnd w:id="3"/>
       <w:bookmarkEnd w:id="4"/>
       <w:bookmarkEnd w:id="5"/>
+      <w:bookmarkEnd w:id="6"/>
     </w:p>
     <w:p>
       <w:r>
@@ -1112,7 +1718,7 @@
       <w:pPr>
         <w:pStyle w:val="Caption"/>
       </w:pPr>
-      <w:bookmarkStart w:id="6" w:name="_Ref340943960"/>
+      <w:bookmarkStart w:id="7" w:name="_Ref340943960"/>
       <w:r>
         <w:t xml:space="preserve">Figure </w:t>
       </w:r>
@@ -1137,7 +1743,7 @@
         </w:rPr>
         <w:fldChar w:fldCharType="end"/>
       </w:r>
-      <w:bookmarkEnd w:id="6"/>
+      <w:bookmarkEnd w:id="7"/>
       <w:r>
         <w:t xml:space="preserve">: </w:t>
       </w:r>
@@ -1270,7 +1876,7 @@
       <w:pPr>
         <w:pStyle w:val="Caption"/>
       </w:pPr>
-      <w:bookmarkStart w:id="7" w:name="_Ref340944595"/>
+      <w:bookmarkStart w:id="8" w:name="_Ref340944595"/>
       <w:r>
         <w:t xml:space="preserve">Figure </w:t>
       </w:r>
@@ -1295,7 +1901,7 @@
         </w:rPr>
         <w:fldChar w:fldCharType="end"/>
       </w:r>
-      <w:bookmarkEnd w:id="7"/>
+      <w:bookmarkEnd w:id="8"/>
       <w:r>
         <w:t xml:space="preserve">: </w:t>
       </w:r>
@@ -1374,9 +1980,8 @@
           <w:szCs w:val="20"/>
           <w:shd w:val="clear" w:color="auto" w:fill="FFFFFF"/>
         </w:rPr>
-        <w:t xml:space="preserve">Now that we have an artificial neuron, the next step is to connect a number of them in some way to make an artificial neural network. This book focuses on </w:t>
-      </w:r>
-      <w:proofErr w:type="spellStart"/>
+        <w:t>Now that we have an artificial neuron, the next step is to connect a number of them in some way to make an artificial neural network. This book focuses on feedforward neural networks, where the neurons are organized into layers and each neuron in a layer only connects to a neuron in a</w:t>
+      </w:r>
       <w:r>
         <w:rPr>
           <w:rFonts w:cs="Arial"/>
@@ -1384,18 +1989,18 @@
           <w:szCs w:val="20"/>
           <w:shd w:val="clear" w:color="auto" w:fill="FFFFFF"/>
         </w:rPr>
-        <w:t>feedforward</w:t>
-      </w:r>
-      <w:proofErr w:type="spellEnd"/>
-      <w:r>
+        <w:t xml:space="preserve"> later layer.</w:t>
+      </w:r>
+    </w:p>
+    <w:p>
+      <w:pPr>
         <w:rPr>
           <w:rFonts w:cs="Arial"/>
           <w:color w:val="000000"/>
           <w:szCs w:val="20"/>
           <w:shd w:val="clear" w:color="auto" w:fill="FFFFFF"/>
         </w:rPr>
-        <w:t xml:space="preserve"> neural networks, where the neurons are organized into layers and each neuron in a layer only connects to a neuron in a</w:t>
-      </w:r>
+      </w:pPr>
       <w:r>
         <w:rPr>
           <w:rFonts w:cs="Arial"/>
@@ -1403,46 +2008,7 @@
           <w:szCs w:val="20"/>
           <w:shd w:val="clear" w:color="auto" w:fill="FFFFFF"/>
         </w:rPr>
-        <w:t xml:space="preserve"> later layer.</w:t>
-      </w:r>
-    </w:p>
-    <w:p>
-      <w:pPr>
-        <w:rPr>
-          <w:rFonts w:cs="Arial"/>
-          <w:color w:val="000000"/>
-          <w:szCs w:val="20"/>
-          <w:shd w:val="clear" w:color="auto" w:fill="FFFFFF"/>
-        </w:rPr>
-      </w:pPr>
-      <w:r>
-        <w:rPr>
-          <w:rFonts w:cs="Arial"/>
-          <w:color w:val="000000"/>
-          <w:szCs w:val="20"/>
-          <w:shd w:val="clear" w:color="auto" w:fill="FFFFFF"/>
-        </w:rPr>
-        <w:t xml:space="preserve">The perceptron is the simplest form of </w:t>
-      </w:r>
-      <w:proofErr w:type="spellStart"/>
-      <w:r>
-        <w:rPr>
-          <w:rFonts w:cs="Arial"/>
-          <w:color w:val="000000"/>
-          <w:szCs w:val="20"/>
-          <w:shd w:val="clear" w:color="auto" w:fill="FFFFFF"/>
-        </w:rPr>
-        <w:t>feedforward</w:t>
-      </w:r>
-      <w:proofErr w:type="spellEnd"/>
-      <w:r>
-        <w:rPr>
-          <w:rFonts w:cs="Arial"/>
-          <w:color w:val="000000"/>
-          <w:szCs w:val="20"/>
-          <w:shd w:val="clear" w:color="auto" w:fill="FFFFFF"/>
-        </w:rPr>
-        <w:t xml:space="preserve"> neural network. It was invented by Frank Rosenblatt in 1957 </w:t>
+        <w:t xml:space="preserve">The perceptron is the simplest form of feedforward neural network. It was invented by Frank Rosenblatt in 1957 </w:t>
       </w:r>
       <w:r>
         <w:rPr>
@@ -1604,7 +2170,7 @@
           <w:b w:val="0"/>
         </w:rPr>
       </w:pPr>
-      <w:bookmarkStart w:id="8" w:name="_Ref341368332"/>
+      <w:bookmarkStart w:id="9" w:name="_Ref341368332"/>
       <w:r>
         <w:t xml:space="preserve">Figure </w:t>
       </w:r>
@@ -1629,7 +2195,7 @@
         </w:rPr>
         <w:fldChar w:fldCharType="end"/>
       </w:r>
-      <w:bookmarkEnd w:id="8"/>
+      <w:bookmarkEnd w:id="9"/>
       <w:r>
         <w:t>:</w:t>
       </w:r>
@@ -1648,19 +2214,18 @@
           <w:szCs w:val="20"/>
           <w:shd w:val="clear" w:color="auto" w:fill="FFFFFF"/>
         </w:rPr>
-        <w:t xml:space="preserve">The alternative to </w:t>
-      </w:r>
-      <w:proofErr w:type="spellStart"/>
-      <w:r>
+        <w:t>The alternative to feedforward networks is recurrent networks, where any neuron can connect to any other neuron. An example of a recurrent neural network is a Hopfield network, invented by John Hopfield in 1982.</w:t>
+      </w:r>
+    </w:p>
+    <w:p>
+      <w:pPr>
         <w:rPr>
           <w:rFonts w:cs="Arial"/>
           <w:color w:val="000000"/>
           <w:szCs w:val="20"/>
           <w:shd w:val="clear" w:color="auto" w:fill="FFFFFF"/>
         </w:rPr>
-        <w:t>feedforward</w:t>
-      </w:r>
-      <w:proofErr w:type="spellEnd"/>
+      </w:pPr>
       <w:r>
         <w:rPr>
           <w:rFonts w:cs="Arial"/>
@@ -1668,18 +2233,17 @@
           <w:szCs w:val="20"/>
           <w:shd w:val="clear" w:color="auto" w:fill="FFFFFF"/>
         </w:rPr>
-        <w:t xml:space="preserve"> networks is recurrent networks, where any neuron can connect to any other neuron. An example of a recurrent neural network is a Hopfield network, invented by John Hopfield in 1982.</w:t>
-      </w:r>
-    </w:p>
-    <w:p>
-      <w:pPr>
+        <w:t xml:space="preserve">Of course, an artificial neural network by itself is only part of the story. The goal is to make that network learn. The </w:t>
+      </w:r>
+      <w:r>
         <w:rPr>
           <w:rFonts w:cs="Arial"/>
           <w:color w:val="000000"/>
           <w:szCs w:val="20"/>
           <w:shd w:val="clear" w:color="auto" w:fill="FFFFFF"/>
         </w:rPr>
-      </w:pPr>
+        <w:t>psychologist Donald Hebb</w:t>
+      </w:r>
       <w:r>
         <w:rPr>
           <w:rFonts w:cs="Arial"/>
@@ -1687,56 +2251,7 @@
           <w:szCs w:val="20"/>
           <w:shd w:val="clear" w:color="auto" w:fill="FFFFFF"/>
         </w:rPr>
-        <w:t xml:space="preserve">Of course, an artificial neural network by itself is only part of the story. The goal is to make that network learn. The </w:t>
-      </w:r>
-      <w:r>
-        <w:rPr>
-          <w:rFonts w:cs="Arial"/>
-          <w:color w:val="000000"/>
-          <w:szCs w:val="20"/>
-          <w:shd w:val="clear" w:color="auto" w:fill="FFFFFF"/>
-        </w:rPr>
-        <w:t xml:space="preserve">psychologist Donald </w:t>
-      </w:r>
-      <w:proofErr w:type="spellStart"/>
-      <w:r>
-        <w:rPr>
-          <w:rFonts w:cs="Arial"/>
-          <w:color w:val="000000"/>
-          <w:szCs w:val="20"/>
-          <w:shd w:val="clear" w:color="auto" w:fill="FFFFFF"/>
-        </w:rPr>
-        <w:t>Hebb</w:t>
-      </w:r>
-      <w:proofErr w:type="spellEnd"/>
-      <w:r>
-        <w:rPr>
-          <w:rFonts w:cs="Arial"/>
-          <w:color w:val="000000"/>
-          <w:szCs w:val="20"/>
-          <w:shd w:val="clear" w:color="auto" w:fill="FFFFFF"/>
-        </w:rPr>
-        <w:t xml:space="preserve"> came up with </w:t>
-      </w:r>
-      <w:proofErr w:type="spellStart"/>
-      <w:r>
-        <w:rPr>
-          <w:rFonts w:cs="Arial"/>
-          <w:color w:val="000000"/>
-          <w:szCs w:val="20"/>
-          <w:shd w:val="clear" w:color="auto" w:fill="FFFFFF"/>
-        </w:rPr>
-        <w:t>Hebbian</w:t>
-      </w:r>
-      <w:proofErr w:type="spellEnd"/>
-      <w:r>
-        <w:rPr>
-          <w:rFonts w:cs="Arial"/>
-          <w:color w:val="000000"/>
-          <w:szCs w:val="20"/>
-          <w:shd w:val="clear" w:color="auto" w:fill="FFFFFF"/>
-        </w:rPr>
-        <w:t xml:space="preserve"> theory to describe how biological neurons learn. The theory describes</w:t>
+        <w:t xml:space="preserve"> came up with Hebbian theory to describe how biological neurons learn. The theory describes</w:t>
       </w:r>
       <w:r>
         <w:rPr>
@@ -1804,7 +2319,6 @@
           <w:shd w:val="clear" w:color="auto" w:fill="FFFFFF"/>
         </w:rPr>
       </w:pPr>
-      <w:proofErr w:type="spellStart"/>
       <w:r>
         <w:rPr>
           <w:rFonts w:cs="Arial"/>
@@ -1812,17 +2326,7 @@
           <w:szCs w:val="20"/>
           <w:shd w:val="clear" w:color="auto" w:fill="FFFFFF"/>
         </w:rPr>
-        <w:t>Hebbian</w:t>
-      </w:r>
-      <w:proofErr w:type="spellEnd"/>
-      <w:r>
-        <w:rPr>
-          <w:rFonts w:cs="Arial"/>
-          <w:color w:val="000000"/>
-          <w:szCs w:val="20"/>
-          <w:shd w:val="clear" w:color="auto" w:fill="FFFFFF"/>
-        </w:rPr>
-        <w:t xml:space="preserve"> learning was </w:t>
+        <w:t xml:space="preserve">Hebbian learning was </w:t>
       </w:r>
       <w:r>
         <w:rPr>
@@ -2146,28 +2650,21 @@
       <w:pPr>
         <w:pStyle w:val="Part"/>
       </w:pPr>
-      <w:bookmarkStart w:id="9" w:name="_Ref341000777"/>
-      <w:bookmarkStart w:id="10" w:name="_Toc365194952"/>
+      <w:bookmarkStart w:id="10" w:name="_Ref341000777"/>
+      <w:bookmarkStart w:id="11" w:name="_Toc365405287"/>
+      <w:bookmarkEnd w:id="11"/>
+    </w:p>
+    <w:p>
+      <w:pPr>
+        <w:pStyle w:val="Heading1"/>
+      </w:pPr>
+      <w:bookmarkStart w:id="12" w:name="_Toc341904022"/>
+      <w:bookmarkStart w:id="13" w:name="_Toc365405288"/>
       <w:bookmarkEnd w:id="10"/>
-    </w:p>
-    <w:p>
-      <w:pPr>
-        <w:pStyle w:val="Heading1"/>
-      </w:pPr>
-      <w:bookmarkStart w:id="11" w:name="_Toc341904022"/>
-      <w:bookmarkStart w:id="12" w:name="_Toc365194953"/>
-      <w:bookmarkEnd w:id="9"/>
-      <w:proofErr w:type="spellStart"/>
       <w:r>
         <w:lastRenderedPageBreak/>
-        <w:t>Feedforward</w:t>
-      </w:r>
-      <w:proofErr w:type="spellEnd"/>
-      <w:r>
-        <w:t xml:space="preserve"> Neural Networks</w:t>
-      </w:r>
-      <w:bookmarkStart w:id="13" w:name="_GoBack"/>
-      <w:bookmarkEnd w:id="11"/>
+        <w:t>Feedforward Neural Networks</w:t>
+      </w:r>
       <w:bookmarkEnd w:id="12"/>
       <w:bookmarkEnd w:id="13"/>
     </w:p>
@@ -2176,38 +2673,16 @@
         <w:pStyle w:val="Heading2"/>
       </w:pPr>
       <w:bookmarkStart w:id="14" w:name="_Toc341904023"/>
-      <w:bookmarkStart w:id="15" w:name="_Toc365194954"/>
-      <w:r>
-        <w:t xml:space="preserve">Why </w:t>
-      </w:r>
-      <w:proofErr w:type="spellStart"/>
-      <w:r>
-        <w:t>Feedforward</w:t>
-      </w:r>
-      <w:proofErr w:type="spellEnd"/>
-      <w:r>
-        <w:t xml:space="preserve"> Neural Networks?</w:t>
+      <w:bookmarkStart w:id="15" w:name="_Toc365405289"/>
+      <w:r>
+        <w:t>Why Feedforward Neural Networks?</w:t>
       </w:r>
       <w:bookmarkEnd w:id="14"/>
       <w:bookmarkEnd w:id="15"/>
     </w:p>
     <w:p>
       <w:r>
-        <w:t xml:space="preserve">This book focuses on </w:t>
-      </w:r>
-      <w:proofErr w:type="spellStart"/>
-      <w:r>
-        <w:t>feedforward</w:t>
-      </w:r>
-      <w:proofErr w:type="spellEnd"/>
-      <w:r>
-        <w:t xml:space="preserve"> neural networks. A reasonable question is, why? There are a number of different neural networks, including </w:t>
-      </w:r>
-      <w:r>
-        <w:t xml:space="preserve">recurrent neural networks such as </w:t>
-      </w:r>
-      <w:r>
-        <w:t xml:space="preserve">the Hopfield network mentioned in </w:t>
+        <w:t xml:space="preserve">This book focuses on feedforward neural networks. A reasonable question is, why? There are a number of different neural networks, including recurrent neural networks such as the Hopfield network mentioned in </w:t>
       </w:r>
       <w:r>
         <w:fldChar w:fldCharType="begin"/>
@@ -2225,10 +2700,7 @@
         <w:fldChar w:fldCharType="end"/>
       </w:r>
       <w:r>
-        <w:t xml:space="preserve"> (</w:t>
-      </w:r>
-      <w:r>
-        <w:t xml:space="preserve">section </w:t>
+        <w:t xml:space="preserve"> (section </w:t>
       </w:r>
       <w:r>
         <w:fldChar w:fldCharType="begin"/>
@@ -2246,10 +2718,7 @@
         <w:fldChar w:fldCharType="end"/>
       </w:r>
       <w:r>
-        <w:t xml:space="preserve">, </w:t>
-      </w:r>
-      <w:r>
-        <w:t xml:space="preserve">page </w:t>
+        <w:t xml:space="preserve">, page </w:t>
       </w:r>
       <w:r>
         <w:fldChar w:fldCharType="begin"/>
@@ -2270,23 +2739,12 @@
         <w:fldChar w:fldCharType="end"/>
       </w:r>
       <w:r>
-        <w:t>)</w:t>
-      </w:r>
-      <w:r>
-        <w:t>.</w:t>
-      </w:r>
-    </w:p>
-    <w:p>
-      <w:r>
-        <w:t xml:space="preserve">The reason is that </w:t>
-      </w:r>
-      <w:proofErr w:type="spellStart"/>
-      <w:r>
-        <w:t>feedforward</w:t>
-      </w:r>
-      <w:proofErr w:type="spellEnd"/>
-      <w:r>
-        <w:t xml:space="preserve"> neural networks form a </w:t>
+        <w:t>).</w:t>
+      </w:r>
+    </w:p>
+    <w:p>
+      <w:r>
+        <w:t xml:space="preserve">The reason is that feedforward neural networks form a </w:t>
       </w:r>
       <w:r>
         <w:t xml:space="preserve">small but </w:t>
@@ -2298,40 +2756,13 @@
         <w:t>Also</w:t>
       </w:r>
       <w:r>
-        <w:t xml:space="preserve">, a number of other networks, such as </w:t>
-      </w:r>
-      <w:proofErr w:type="spellStart"/>
-      <w:r>
-        <w:t>self organizing</w:t>
-      </w:r>
-      <w:proofErr w:type="spellEnd"/>
-      <w:r>
-        <w:t xml:space="preserve"> maps, are extensions or variations of </w:t>
-      </w:r>
-      <w:proofErr w:type="spellStart"/>
-      <w:r>
-        <w:t>feedforward</w:t>
-      </w:r>
-      <w:proofErr w:type="spellEnd"/>
-      <w:r>
-        <w:t xml:space="preserve"> networks.</w:t>
-      </w:r>
-      <w:r>
-        <w:t xml:space="preserve"> So focusing</w:t>
+        <w:t>, a number of other networks, such as self organizing maps, are extensions or variations of feedforward networks. So focusing</w:t>
       </w:r>
       <w:r>
         <w:t xml:space="preserve"> on</w:t>
       </w:r>
       <w:r>
-        <w:t xml:space="preserve"> </w:t>
-      </w:r>
-      <w:proofErr w:type="spellStart"/>
-      <w:r>
-        <w:t>feedforward</w:t>
-      </w:r>
-      <w:proofErr w:type="spellEnd"/>
-      <w:r>
-        <w:t xml:space="preserve"> neural networks gives a good base for further exploration into neural networks.</w:t>
+        <w:t xml:space="preserve"> feedforward neural networks gives a good base for further exploration into neural networks.</w:t>
       </w:r>
     </w:p>
     <w:p>
@@ -2339,7 +2770,7 @@
         <w:pStyle w:val="Heading2"/>
       </w:pPr>
       <w:bookmarkStart w:id="16" w:name="_Toc341904024"/>
-      <w:bookmarkStart w:id="17" w:name="_Toc365194955"/>
+      <w:bookmarkStart w:id="17" w:name="_Toc365405290"/>
       <w:r>
         <w:t>What Can They Do?</w:t>
       </w:r>
@@ -2348,15 +2779,7 @@
     </w:p>
     <w:p>
       <w:r>
-        <w:t xml:space="preserve">Another reasonable question is, what can </w:t>
-      </w:r>
-      <w:proofErr w:type="spellStart"/>
-      <w:r>
-        <w:t>feedforward</w:t>
-      </w:r>
-      <w:proofErr w:type="spellEnd"/>
-      <w:r>
-        <w:t xml:space="preserve"> networks do?</w:t>
+        <w:t>Another reasonable question is, what can feedforward networks do?</w:t>
       </w:r>
     </w:p>
     <w:p>
@@ -2405,7 +2828,7 @@
         <w:pStyle w:val="Heading2"/>
       </w:pPr>
       <w:bookmarkStart w:id="18" w:name="_Toc341904025"/>
-      <w:bookmarkStart w:id="19" w:name="_Toc365194956"/>
+      <w:bookmarkStart w:id="19" w:name="_Toc365405291"/>
       <w:r>
         <w:t>Limitations and Criticisms</w:t>
       </w:r>
@@ -2431,8 +2854,2539 @@
       <w:pPr>
         <w:pStyle w:val="Heading1"/>
       </w:pPr>
-      <w:bookmarkStart w:id="20" w:name="_Toc365194957"/>
+      <w:bookmarkStart w:id="20" w:name="_Toc341904026"/>
+      <w:bookmarkStart w:id="21" w:name="_Toc365405292"/>
+      <w:r>
+        <w:lastRenderedPageBreak/>
+        <w:t>Basic Feedforward Network Theory</w:t>
+      </w:r>
       <w:bookmarkEnd w:id="20"/>
+      <w:bookmarkEnd w:id="21"/>
+    </w:p>
+    <w:p>
+      <w:r>
+        <w:t>This section explains some basic concepts regarding feedforward neural networks. Later, we’ll revisit some of these concepts in more detail.</w:t>
+      </w:r>
+    </w:p>
+    <w:p>
+      <w:pPr>
+        <w:pStyle w:val="Heading2"/>
+      </w:pPr>
+      <w:bookmarkStart w:id="22" w:name="_Ref341375360"/>
+      <w:bookmarkStart w:id="23" w:name="_Toc341904027"/>
+      <w:bookmarkStart w:id="24" w:name="_Toc365405293"/>
+      <w:r>
+        <w:t>Neurons</w:t>
+      </w:r>
+      <w:bookmarkEnd w:id="22"/>
+      <w:bookmarkEnd w:id="23"/>
+      <w:bookmarkEnd w:id="24"/>
+    </w:p>
+    <w:p>
+      <w:pPr>
+        <w:pStyle w:val="Caption"/>
+      </w:pPr>
+      <w:r>
+        <w:rPr>
+          <w:noProof/>
+          <w:lang w:eastAsia="en-US"/>
+        </w:rPr>
+        <w:drawing>
+          <wp:inline distT="0" distB="0" distL="0" distR="0" wp14:anchorId="6910B0B0" wp14:editId="40574CEB">
+            <wp:extent cx="361950" cy="1790700"/>
+            <wp:effectExtent l="0" t="0" r="0" b="0"/>
+            <wp:docPr id="2" name="Picture 2"/>
+            <wp:cNvGraphicFramePr>
+              <a:graphicFrameLocks xmlns:a="http://schemas.openxmlformats.org/drawingml/2006/main" noChangeAspect="1"/>
+            </wp:cNvGraphicFramePr>
+            <a:graphic xmlns:a="http://schemas.openxmlformats.org/drawingml/2006/main">
+              <a:graphicData uri="http://schemas.openxmlformats.org/drawingml/2006/picture">
+                <pic:pic xmlns:pic="http://schemas.openxmlformats.org/drawingml/2006/picture">
+                  <pic:nvPicPr>
+                    <pic:cNvPr id="0" name="Picture 1"/>
+                    <pic:cNvPicPr>
+                      <a:picLocks noChangeAspect="1" noChangeArrowheads="1"/>
+                    </pic:cNvPicPr>
+                  </pic:nvPicPr>
+                  <pic:blipFill>
+                    <a:blip r:embed="rId11">
+                      <a:extLst>
+                        <a:ext uri="{28A0092B-C50C-407E-A947-70E740481C1C}">
+                          <a14:useLocalDpi xmlns:a14="http://schemas.microsoft.com/office/drawing/2010/main" val="0"/>
+                        </a:ext>
+                      </a:extLst>
+                    </a:blip>
+                    <a:srcRect/>
+                    <a:stretch>
+                      <a:fillRect/>
+                    </a:stretch>
+                  </pic:blipFill>
+                  <pic:spPr bwMode="auto">
+                    <a:xfrm>
+                      <a:off x="0" y="0"/>
+                      <a:ext cx="361950" cy="1790700"/>
+                    </a:xfrm>
+                    <a:prstGeom prst="rect">
+                      <a:avLst/>
+                    </a:prstGeom>
+                    <a:noFill/>
+                    <a:ln>
+                      <a:noFill/>
+                    </a:ln>
+                  </pic:spPr>
+                </pic:pic>
+              </a:graphicData>
+            </a:graphic>
+          </wp:inline>
+        </w:drawing>
+      </w:r>
+    </w:p>
+    <w:p>
+      <w:pPr>
+        <w:pStyle w:val="Caption"/>
+      </w:pPr>
+      <w:bookmarkStart w:id="25" w:name="_Ref341346865"/>
+      <w:r>
+        <w:t xml:space="preserve">Figure </w:t>
+      </w:r>
+      <w:fldSimple w:instr=" SEQ Figure \* ARABIC ">
+        <w:r>
+          <w:rPr>
+            <w:noProof/>
+          </w:rPr>
+          <w:t>4</w:t>
+        </w:r>
+      </w:fldSimple>
+      <w:bookmarkEnd w:id="25"/>
+      <w:r>
+        <w:t xml:space="preserve">: </w:t>
+      </w:r>
+      <w:r>
+        <w:rPr>
+          <w:b w:val="0"/>
+        </w:rPr>
+        <w:t>Example neuron</w:t>
+      </w:r>
+    </w:p>
+    <w:p>
+      <w:r>
+        <w:t xml:space="preserve">We saw the neuron in </w:t>
+      </w:r>
+      <w:r>
+        <w:fldChar w:fldCharType="begin"/>
+      </w:r>
+      <w:r>
+        <w:instrText xml:space="preserve"> REF _Ref341346865 \h </w:instrText>
+      </w:r>
+      <w:r>
+        <w:fldChar w:fldCharType="separate"/>
+      </w:r>
+      <w:r>
+        <w:t xml:space="preserve">Figure </w:t>
+      </w:r>
+      <w:r>
+        <w:rPr>
+          <w:noProof/>
+        </w:rPr>
+        <w:t>4</w:t>
+      </w:r>
+      <w:r>
+        <w:fldChar w:fldCharType="end"/>
+      </w:r>
+      <w:r>
+        <w:t xml:space="preserve"> in </w:t>
+      </w:r>
+      <w:r>
+        <w:fldChar w:fldCharType="begin"/>
+      </w:r>
+      <w:r>
+        <w:instrText xml:space="preserve"> REF _Ref341033582 \h </w:instrText>
+      </w:r>
+      <w:r>
+        <w:fldChar w:fldCharType="separate"/>
+      </w:r>
+      <w:r>
+        <w:t>History of Neural Networks</w:t>
+      </w:r>
+      <w:r>
+        <w:fldChar w:fldCharType="end"/>
+      </w:r>
+      <w:r>
+        <w:t xml:space="preserve"> (section </w:t>
+      </w:r>
+      <w:r>
+        <w:fldChar w:fldCharType="begin"/>
+      </w:r>
+      <w:r>
+        <w:instrText xml:space="preserve"> REF _Ref341033582 \r \h </w:instrText>
+      </w:r>
+      <w:r>
+        <w:fldChar w:fldCharType="separate"/>
+      </w:r>
+      <w:r>
+        <w:t>3.1</w:t>
+      </w:r>
+      <w:r>
+        <w:fldChar w:fldCharType="end"/>
+      </w:r>
+      <w:r>
+        <w:t xml:space="preserve">, page </w:t>
+      </w:r>
+      <w:r>
+        <w:fldChar w:fldCharType="begin"/>
+      </w:r>
+      <w:r>
+        <w:instrText xml:space="preserve"> PAGEREF _Ref341033582 \h </w:instrText>
+      </w:r>
+      <w:r>
+        <w:fldChar w:fldCharType="separate"/>
+      </w:r>
+      <w:r>
+        <w:rPr>
+          <w:noProof/>
+        </w:rPr>
+        <w:t>4</w:t>
+      </w:r>
+      <w:r>
+        <w:fldChar w:fldCharType="end"/>
+      </w:r>
+      <w:r>
+        <w:t>). To recap, input is multiplied by a weight, in this case 1. In this example, if the result is greater than the threshold, 2, the neuron fires, or outputs 1; otherwise the output is 0. So an input of 1 would result in an output of 0 (</w:t>
+      </w:r>
+      <m:oMath>
+        <m:r>
+          <w:rPr>
+            <w:rFonts w:ascii="Cambria Math" w:hAnsi="Cambria Math"/>
+          </w:rPr>
+          <m:t>1×1≤2</m:t>
+        </m:r>
+      </m:oMath>
+      <w:r>
+        <w:t>) and an input of 3 would result in an output of 1 (</w:t>
+      </w:r>
+      <m:oMath>
+        <m:r>
+          <w:rPr>
+            <w:rFonts w:ascii="Cambria Math" w:hAnsi="Cambria Math"/>
+          </w:rPr>
+          <m:t>3×1&gt;2</m:t>
+        </m:r>
+      </m:oMath>
+      <w:r>
+        <w:t>).</w:t>
+      </w:r>
+    </w:p>
+    <w:p>
+      <w:r>
+        <w:t>More formally, the output of a neuron is described as follows:</w:t>
+      </w:r>
+    </w:p>
+    <w:p>
+      <m:oMathPara>
+        <m:oMathParaPr>
+          <m:jc m:val="left"/>
+        </m:oMathParaPr>
+        <m:oMath>
+          <m:r>
+            <w:rPr>
+              <w:rFonts w:ascii="Cambria Math" w:hAnsi="Cambria Math"/>
+            </w:rPr>
+            <m:t>u=</m:t>
+          </m:r>
+          <m:nary>
+            <m:naryPr>
+              <m:chr m:val="∑"/>
+              <m:limLoc m:val="undOvr"/>
+              <m:supHide m:val="1"/>
+              <m:ctrlPr>
+                <w:rPr>
+                  <w:rFonts w:ascii="Cambria Math" w:hAnsi="Cambria Math"/>
+                  <w:i/>
+                </w:rPr>
+              </m:ctrlPr>
+            </m:naryPr>
+            <m:sub>
+              <m:r>
+                <w:rPr>
+                  <w:rFonts w:ascii="Cambria Math" w:hAnsi="Cambria Math"/>
+                </w:rPr>
+                <m:t>j</m:t>
+              </m:r>
+            </m:sub>
+            <m:sup/>
+            <m:e>
+              <m:sSub>
+                <m:sSubPr>
+                  <m:ctrlPr>
+                    <w:rPr>
+                      <w:rFonts w:ascii="Cambria Math" w:hAnsi="Cambria Math"/>
+                      <w:i/>
+                    </w:rPr>
+                  </m:ctrlPr>
+                </m:sSubPr>
+                <m:e>
+                  <m:r>
+                    <w:rPr>
+                      <w:rFonts w:ascii="Cambria Math" w:hAnsi="Cambria Math"/>
+                    </w:rPr>
+                    <m:t>w</m:t>
+                  </m:r>
+                </m:e>
+                <m:sub>
+                  <m:r>
+                    <w:rPr>
+                      <w:rFonts w:ascii="Cambria Math" w:hAnsi="Cambria Math"/>
+                    </w:rPr>
+                    <m:t>j</m:t>
+                  </m:r>
+                </m:sub>
+              </m:sSub>
+              <m:sSub>
+                <m:sSubPr>
+                  <m:ctrlPr>
+                    <w:rPr>
+                      <w:rFonts w:ascii="Cambria Math" w:hAnsi="Cambria Math"/>
+                      <w:i/>
+                    </w:rPr>
+                  </m:ctrlPr>
+                </m:sSubPr>
+                <m:e>
+                  <m:r>
+                    <w:rPr>
+                      <w:rFonts w:ascii="Cambria Math" w:hAnsi="Cambria Math"/>
+                    </w:rPr>
+                    <m:t>x</m:t>
+                  </m:r>
+                </m:e>
+                <m:sub>
+                  <m:r>
+                    <w:rPr>
+                      <w:rFonts w:ascii="Cambria Math" w:hAnsi="Cambria Math"/>
+                    </w:rPr>
+                    <m:t>j</m:t>
+                  </m:r>
+                </m:sub>
+              </m:sSub>
+            </m:e>
+          </m:nary>
+          <m:r>
+            <w:rPr>
+              <w:rFonts w:ascii="Cambria Math" w:hAnsi="Cambria Math"/>
+            </w:rPr>
+            <m:t>+</m:t>
+          </m:r>
+          <m:sSub>
+            <m:sSubPr>
+              <m:ctrlPr>
+                <w:rPr>
+                  <w:rFonts w:ascii="Cambria Math" w:hAnsi="Cambria Math"/>
+                  <w:i/>
+                </w:rPr>
+              </m:ctrlPr>
+            </m:sSubPr>
+            <m:e>
+              <m:r>
+                <w:rPr>
+                  <w:rFonts w:ascii="Cambria Math" w:hAnsi="Cambria Math"/>
+                </w:rPr>
+                <m:t>w</m:t>
+              </m:r>
+            </m:e>
+            <m:sub>
+              <m:r>
+                <w:rPr>
+                  <w:rFonts w:ascii="Cambria Math" w:hAnsi="Cambria Math"/>
+                </w:rPr>
+                <m:t>bias</m:t>
+              </m:r>
+            </m:sub>
+          </m:sSub>
+          <m:r>
+            <m:rPr>
+              <m:sty m:val="p"/>
+            </m:rPr>
+            <w:rPr>
+              <w:rFonts w:ascii="Cambria Math" w:hAnsi="Cambria Math"/>
+            </w:rPr>
+            <w:br/>
+          </m:r>
+        </m:oMath>
+        <m:oMath>
+          <m:r>
+            <w:rPr>
+              <w:rFonts w:ascii="Cambria Math" w:hAnsi="Cambria Math"/>
+            </w:rPr>
+            <m:t>y</m:t>
+          </m:r>
+          <m:r>
+            <m:rPr>
+              <m:aln/>
+            </m:rPr>
+            <w:rPr>
+              <w:rFonts w:ascii="Cambria Math" w:hAnsi="Cambria Math"/>
+            </w:rPr>
+            <m:t>=f</m:t>
+          </m:r>
+          <m:d>
+            <m:dPr>
+              <m:ctrlPr>
+                <w:rPr>
+                  <w:rFonts w:ascii="Cambria Math" w:hAnsi="Cambria Math"/>
+                  <w:i/>
+                </w:rPr>
+              </m:ctrlPr>
+            </m:dPr>
+            <m:e>
+              <m:r>
+                <w:rPr>
+                  <w:rFonts w:ascii="Cambria Math" w:hAnsi="Cambria Math"/>
+                </w:rPr>
+                <m:t>u</m:t>
+              </m:r>
+            </m:e>
+          </m:d>
+        </m:oMath>
+      </m:oMathPara>
+    </w:p>
+    <w:p>
+      <w:r>
+        <w:t>So how does that formal definition fit with the example we’ve seen? Well, briefly, in the example we only have one input so:</w:t>
+      </w:r>
+    </w:p>
+    <w:p>
+      <m:oMathPara>
+        <m:oMathParaPr>
+          <m:jc m:val="left"/>
+        </m:oMathParaPr>
+        <m:oMath>
+          <m:r>
+            <w:rPr>
+              <w:rFonts w:ascii="Cambria Math" w:hAnsi="Cambria Math"/>
+            </w:rPr>
+            <m:t>j</m:t>
+          </m:r>
+          <m:r>
+            <m:rPr>
+              <m:aln/>
+            </m:rPr>
+            <w:rPr>
+              <w:rFonts w:ascii="Cambria Math" w:hAnsi="Cambria Math"/>
+            </w:rPr>
+            <m:t>=1</m:t>
+          </m:r>
+          <m:r>
+            <m:rPr>
+              <m:sty m:val="p"/>
+            </m:rPr>
+            <w:rPr>
+              <w:rFonts w:ascii="Cambria Math" w:hAnsi="Cambria Math"/>
+            </w:rPr>
+            <w:br/>
+          </m:r>
+        </m:oMath>
+        <m:oMath>
+          <m:sSub>
+            <m:sSubPr>
+              <m:ctrlPr>
+                <w:rPr>
+                  <w:rFonts w:ascii="Cambria Math" w:hAnsi="Cambria Math"/>
+                  <w:i/>
+                </w:rPr>
+              </m:ctrlPr>
+            </m:sSubPr>
+            <m:e>
+              <m:r>
+                <w:rPr>
+                  <w:rFonts w:ascii="Cambria Math" w:hAnsi="Cambria Math"/>
+                </w:rPr>
+                <m:t>w</m:t>
+              </m:r>
+            </m:e>
+            <m:sub>
+              <m:r>
+                <w:rPr>
+                  <w:rFonts w:ascii="Cambria Math" w:hAnsi="Cambria Math"/>
+                </w:rPr>
+                <m:t>1</m:t>
+              </m:r>
+            </m:sub>
+          </m:sSub>
+          <m:r>
+            <m:rPr>
+              <m:aln/>
+            </m:rPr>
+            <w:rPr>
+              <w:rFonts w:ascii="Cambria Math" w:hAnsi="Cambria Math"/>
+            </w:rPr>
+            <m:t>=1</m:t>
+          </m:r>
+          <m:r>
+            <m:rPr>
+              <m:sty m:val="p"/>
+            </m:rPr>
+            <w:rPr>
+              <w:rFonts w:ascii="Cambria Math" w:hAnsi="Cambria Math"/>
+            </w:rPr>
+            <w:br/>
+          </m:r>
+        </m:oMath>
+        <m:oMath>
+          <m:sSub>
+            <m:sSubPr>
+              <m:ctrlPr>
+                <w:rPr>
+                  <w:rFonts w:ascii="Cambria Math" w:hAnsi="Cambria Math"/>
+                  <w:i/>
+                </w:rPr>
+              </m:ctrlPr>
+            </m:sSubPr>
+            <m:e>
+              <m:r>
+                <w:rPr>
+                  <w:rFonts w:ascii="Cambria Math" w:hAnsi="Cambria Math"/>
+                </w:rPr>
+                <m:t>x</m:t>
+              </m:r>
+            </m:e>
+            <m:sub>
+              <m:r>
+                <w:rPr>
+                  <w:rFonts w:ascii="Cambria Math" w:hAnsi="Cambria Math"/>
+                </w:rPr>
+                <m:t>1</m:t>
+              </m:r>
+            </m:sub>
+          </m:sSub>
+          <m:r>
+            <m:rPr>
+              <m:aln/>
+            </m:rPr>
+            <w:rPr>
+              <w:rFonts w:ascii="Cambria Math" w:hAnsi="Cambria Math"/>
+            </w:rPr>
+            <m:t>=the input to the neuron</m:t>
+          </m:r>
+        </m:oMath>
+      </m:oMathPara>
+    </w:p>
+    <w:p>
+      <w:r>
+        <w:t>In this case, b</w:t>
+      </w:r>
+      <w:r>
+        <w:t>ias and threshold are effectively the same thing, giving:</w:t>
+      </w:r>
+    </w:p>
+    <w:p>
+      <m:oMathPara>
+        <m:oMathParaPr>
+          <m:jc m:val="left"/>
+        </m:oMathParaPr>
+        <m:oMath>
+          <m:sSub>
+            <m:sSubPr>
+              <m:ctrlPr>
+                <w:rPr>
+                  <w:rFonts w:ascii="Cambria Math" w:hAnsi="Cambria Math"/>
+                  <w:i/>
+                </w:rPr>
+              </m:ctrlPr>
+            </m:sSubPr>
+            <m:e>
+              <m:r>
+                <w:rPr>
+                  <w:rFonts w:ascii="Cambria Math" w:hAnsi="Cambria Math"/>
+                </w:rPr>
+                <m:t>w</m:t>
+              </m:r>
+            </m:e>
+            <m:sub>
+              <m:r>
+                <w:rPr>
+                  <w:rFonts w:ascii="Cambria Math" w:hAnsi="Cambria Math"/>
+                </w:rPr>
+                <m:t>bias</m:t>
+              </m:r>
+            </m:sub>
+          </m:sSub>
+          <m:r>
+            <w:rPr>
+              <w:rFonts w:ascii="Cambria Math" w:hAnsi="Cambria Math"/>
+            </w:rPr>
+            <m:t>=-2</m:t>
+          </m:r>
+        </m:oMath>
+      </m:oMathPara>
+    </w:p>
+    <w:p>
+      <w:r>
+        <w:t xml:space="preserve">Finally, an activation function is applied to the sum plus the bias. </w:t>
+      </w:r>
+      <w:r>
+        <w:t>T</w:t>
+      </w:r>
+      <w:r>
+        <w:t xml:space="preserve">he activation function </w:t>
+      </w:r>
+      <w:r>
+        <w:t xml:space="preserve">here </w:t>
+      </w:r>
+      <w:r>
+        <w:t xml:space="preserve">is a step function, shown in </w:t>
+      </w:r>
+      <w:r>
+        <w:fldChar w:fldCharType="begin"/>
+      </w:r>
+      <w:r>
+        <w:instrText xml:space="preserve"> REF _Ref341367035 \h </w:instrText>
+      </w:r>
+      <w:r>
+        <w:fldChar w:fldCharType="separate"/>
+      </w:r>
+      <w:r>
+        <w:t xml:space="preserve">Figure </w:t>
+      </w:r>
+      <w:r>
+        <w:rPr>
+          <w:noProof/>
+        </w:rPr>
+        <w:t>5</w:t>
+      </w:r>
+      <w:r>
+        <w:fldChar w:fldCharType="end"/>
+      </w:r>
+      <w:r>
+        <w:t>.</w:t>
+      </w:r>
+    </w:p>
+    <w:p>
+      <w:pPr>
+        <w:pStyle w:val="Caption"/>
+      </w:pPr>
+      <w:r>
+        <w:rPr>
+          <w:noProof/>
+          <w:lang w:eastAsia="en-US"/>
+        </w:rPr>
+        <w:lastRenderedPageBreak/>
+        <w:drawing>
+          <wp:inline distT="0" distB="0" distL="0" distR="0" wp14:anchorId="702EAC4F" wp14:editId="499543D7">
+            <wp:extent cx="5943600" cy="4307807"/>
+            <wp:effectExtent l="0" t="0" r="0" b="0"/>
+            <wp:docPr id="6" name="Picture 6"/>
+            <wp:cNvGraphicFramePr>
+              <a:graphicFrameLocks xmlns:a="http://schemas.openxmlformats.org/drawingml/2006/main" noChangeAspect="1"/>
+            </wp:cNvGraphicFramePr>
+            <a:graphic xmlns:a="http://schemas.openxmlformats.org/drawingml/2006/main">
+              <a:graphicData uri="http://schemas.openxmlformats.org/drawingml/2006/picture">
+                <pic:pic xmlns:pic="http://schemas.openxmlformats.org/drawingml/2006/picture">
+                  <pic:nvPicPr>
+                    <pic:cNvPr id="0" name="Picture 1"/>
+                    <pic:cNvPicPr>
+                      <a:picLocks noChangeAspect="1" noChangeArrowheads="1"/>
+                    </pic:cNvPicPr>
+                  </pic:nvPicPr>
+                  <pic:blipFill>
+                    <a:blip r:embed="rId13" cstate="print">
+                      <a:extLst>
+                        <a:ext uri="{28A0092B-C50C-407E-A947-70E740481C1C}">
+                          <a14:useLocalDpi xmlns:a14="http://schemas.microsoft.com/office/drawing/2010/main" val="0"/>
+                        </a:ext>
+                      </a:extLst>
+                    </a:blip>
+                    <a:srcRect/>
+                    <a:stretch>
+                      <a:fillRect/>
+                    </a:stretch>
+                  </pic:blipFill>
+                  <pic:spPr bwMode="auto">
+                    <a:xfrm>
+                      <a:off x="0" y="0"/>
+                      <a:ext cx="5943600" cy="4307807"/>
+                    </a:xfrm>
+                    <a:prstGeom prst="rect">
+                      <a:avLst/>
+                    </a:prstGeom>
+                    <a:noFill/>
+                    <a:ln>
+                      <a:noFill/>
+                    </a:ln>
+                  </pic:spPr>
+                </pic:pic>
+              </a:graphicData>
+            </a:graphic>
+          </wp:inline>
+        </w:drawing>
+      </w:r>
+    </w:p>
+    <w:p>
+      <w:pPr>
+        <w:pStyle w:val="Caption"/>
+      </w:pPr>
+      <w:bookmarkStart w:id="26" w:name="_Ref341367035"/>
+      <w:r>
+        <w:t xml:space="preserve">Figure </w:t>
+      </w:r>
+      <w:fldSimple w:instr=" SEQ Figure \* ARABIC ">
+        <w:r>
+          <w:rPr>
+            <w:noProof/>
+          </w:rPr>
+          <w:t>5</w:t>
+        </w:r>
+      </w:fldSimple>
+      <w:bookmarkEnd w:id="26"/>
+      <w:r>
+        <w:t>:</w:t>
+      </w:r>
+      <w:r>
+        <w:rPr>
+          <w:b w:val="0"/>
+        </w:rPr>
+        <w:t xml:space="preserve"> Step function</w:t>
+      </w:r>
+    </w:p>
+    <w:p>
+      <w:r>
+        <w:t xml:space="preserve">Try </w:t>
+      </w:r>
+      <m:oMath>
+        <m:sSub>
+          <m:sSubPr>
+            <m:ctrlPr>
+              <w:rPr>
+                <w:rFonts w:ascii="Cambria Math" w:hAnsi="Cambria Math"/>
+                <w:i/>
+              </w:rPr>
+            </m:ctrlPr>
+          </m:sSubPr>
+          <m:e>
+            <m:r>
+              <w:rPr>
+                <w:rFonts w:ascii="Cambria Math" w:hAnsi="Cambria Math"/>
+              </w:rPr>
+              <m:t>x</m:t>
+            </m:r>
+          </m:e>
+          <m:sub>
+            <m:r>
+              <w:rPr>
+                <w:rFonts w:ascii="Cambria Math" w:hAnsi="Cambria Math"/>
+              </w:rPr>
+              <m:t>1</m:t>
+            </m:r>
+          </m:sub>
+        </m:sSub>
+        <m:r>
+          <m:rPr>
+            <m:aln/>
+          </m:rPr>
+          <w:rPr>
+            <w:rFonts w:ascii="Cambria Math" w:hAnsi="Cambria Math"/>
+          </w:rPr>
+          <m:t>=1</m:t>
+        </m:r>
+      </m:oMath>
+      <w:r>
+        <w:t xml:space="preserve"> and </w:t>
+      </w:r>
+      <m:oMath>
+        <m:sSub>
+          <m:sSubPr>
+            <m:ctrlPr>
+              <w:rPr>
+                <w:rFonts w:ascii="Cambria Math" w:hAnsi="Cambria Math"/>
+                <w:i/>
+              </w:rPr>
+            </m:ctrlPr>
+          </m:sSubPr>
+          <m:e>
+            <m:r>
+              <w:rPr>
+                <w:rFonts w:ascii="Cambria Math" w:hAnsi="Cambria Math"/>
+              </w:rPr>
+              <m:t>x</m:t>
+            </m:r>
+          </m:e>
+          <m:sub>
+            <m:r>
+              <w:rPr>
+                <w:rFonts w:ascii="Cambria Math" w:hAnsi="Cambria Math"/>
+              </w:rPr>
+              <m:t>1</m:t>
+            </m:r>
+          </m:sub>
+        </m:sSub>
+        <m:r>
+          <m:rPr>
+            <m:aln/>
+          </m:rPr>
+          <w:rPr>
+            <w:rFonts w:ascii="Cambria Math" w:hAnsi="Cambria Math"/>
+          </w:rPr>
+          <m:t>=3</m:t>
+        </m:r>
+      </m:oMath>
+      <w:r>
+        <w:t xml:space="preserve"> to verify that the earlier examples work with this more formal definition. Don’t worry if this doesn’t make too much sense, we’ll go into more detail in the following sections.</w:t>
+      </w:r>
+    </w:p>
+    <w:p>
+      <w:pPr>
+        <w:pStyle w:val="Heading2"/>
+      </w:pPr>
+      <w:bookmarkStart w:id="27" w:name="_Toc341904028"/>
+      <w:bookmarkStart w:id="28" w:name="_Toc365405294"/>
+      <w:r>
+        <w:t>Typical Activation Functions</w:t>
+      </w:r>
+      <w:bookmarkEnd w:id="27"/>
+      <w:bookmarkEnd w:id="28"/>
+    </w:p>
+    <w:p>
+      <w:r>
+        <w:t>We’ve seen one activation function, the step function. The original perceptron used this activation function.</w:t>
+      </w:r>
+    </w:p>
+    <w:p>
+      <w:r>
+        <w:t xml:space="preserve">Usually, though, the activation function is something else. For reasons that we’ll go into when we look at </w:t>
+      </w:r>
+      <w:r>
+        <w:fldChar w:fldCharType="begin"/>
+      </w:r>
+      <w:r>
+        <w:instrText xml:space="preserve"> REF _Ref341355269 \h </w:instrText>
+      </w:r>
+      <w:r>
+        <w:fldChar w:fldCharType="separate"/>
+      </w:r>
+      <w:r>
+        <w:t>Learning Using Back-propagation</w:t>
+      </w:r>
+      <w:r>
+        <w:fldChar w:fldCharType="end"/>
+      </w:r>
+      <w:r>
+        <w:t xml:space="preserve"> </w:t>
+      </w:r>
+      <w:r>
+        <w:t>(</w:t>
+      </w:r>
+      <w:r>
+        <w:t xml:space="preserve">section </w:t>
+      </w:r>
+      <w:r>
+        <w:fldChar w:fldCharType="begin"/>
+      </w:r>
+      <w:r>
+        <w:instrText xml:space="preserve"> REF _Ref341355271 \r \h </w:instrText>
+      </w:r>
+      <w:r>
+        <w:fldChar w:fldCharType="separate"/>
+      </w:r>
+      <w:r>
+        <w:t>6</w:t>
+      </w:r>
+      <w:r>
+        <w:fldChar w:fldCharType="end"/>
+      </w:r>
+      <w:r>
+        <w:t>,</w:t>
+      </w:r>
+      <w:r>
+        <w:t xml:space="preserve"> page </w:t>
+      </w:r>
+      <w:r>
+        <w:fldChar w:fldCharType="begin"/>
+      </w:r>
+      <w:r>
+        <w:instrText xml:space="preserve"> PAGEREF _Ref341355273 \h </w:instrText>
+      </w:r>
+      <w:r>
+        <w:fldChar w:fldCharType="separate"/>
+      </w:r>
+      <w:r>
+        <w:rPr>
+          <w:noProof/>
+        </w:rPr>
+        <w:t>17</w:t>
+      </w:r>
+      <w:r>
+        <w:fldChar w:fldCharType="end"/>
+      </w:r>
+      <w:r>
+        <w:t>)</w:t>
+      </w:r>
+      <w:r>
+        <w:t xml:space="preserve"> we normally want an activation function that is differentiable. A more common activation function is the sigmoid function, shown in </w:t>
+      </w:r>
+      <w:r>
+        <w:fldChar w:fldCharType="begin"/>
+      </w:r>
+      <w:r>
+        <w:instrText xml:space="preserve"> REF _Ref341355397 \h </w:instrText>
+      </w:r>
+      <w:r>
+        <w:fldChar w:fldCharType="separate"/>
+      </w:r>
+      <w:r>
+        <w:t xml:space="preserve">Figure </w:t>
+      </w:r>
+      <w:r>
+        <w:rPr>
+          <w:noProof/>
+        </w:rPr>
+        <w:t>6</w:t>
+      </w:r>
+      <w:r>
+        <w:fldChar w:fldCharType="end"/>
+      </w:r>
+      <w:r>
+        <w:t xml:space="preserve">. It is somewhat similar to the step function, but with a region of uncertainty approximately between </w:t>
+      </w:r>
+      <m:oMath>
+        <m:r>
+          <w:rPr>
+            <w:rFonts w:ascii="Cambria Math" w:hAnsi="Cambria Math"/>
+          </w:rPr>
+          <m:t>±6</m:t>
+        </m:r>
+      </m:oMath>
+      <w:r>
+        <w:t>.</w:t>
+      </w:r>
+    </w:p>
+    <w:p>
+      <w:pPr>
+        <w:pStyle w:val="Caption"/>
+        <w:rPr>
+          <w:b w:val="0"/>
+        </w:rPr>
+      </w:pPr>
+      <w:r>
+        <w:rPr>
+          <w:noProof/>
+          <w:lang w:eastAsia="en-US"/>
+        </w:rPr>
+        <w:lastRenderedPageBreak/>
+        <w:drawing>
+          <wp:inline distT="0" distB="0" distL="0" distR="0" wp14:anchorId="7E5873BB" wp14:editId="225CCAF7">
+            <wp:extent cx="5943600" cy="4307807"/>
+            <wp:effectExtent l="0" t="0" r="0" b="0"/>
+            <wp:docPr id="5" name="Picture 5"/>
+            <wp:cNvGraphicFramePr>
+              <a:graphicFrameLocks xmlns:a="http://schemas.openxmlformats.org/drawingml/2006/main" noChangeAspect="1"/>
+            </wp:cNvGraphicFramePr>
+            <a:graphic xmlns:a="http://schemas.openxmlformats.org/drawingml/2006/main">
+              <a:graphicData uri="http://schemas.openxmlformats.org/drawingml/2006/picture">
+                <pic:pic xmlns:pic="http://schemas.openxmlformats.org/drawingml/2006/picture">
+                  <pic:nvPicPr>
+                    <pic:cNvPr id="0" name="Picture 1"/>
+                    <pic:cNvPicPr>
+                      <a:picLocks noChangeAspect="1" noChangeArrowheads="1"/>
+                    </pic:cNvPicPr>
+                  </pic:nvPicPr>
+                  <pic:blipFill>
+                    <a:blip r:embed="rId14" cstate="print">
+                      <a:extLst>
+                        <a:ext uri="{28A0092B-C50C-407E-A947-70E740481C1C}">
+                          <a14:useLocalDpi xmlns:a14="http://schemas.microsoft.com/office/drawing/2010/main" val="0"/>
+                        </a:ext>
+                      </a:extLst>
+                    </a:blip>
+                    <a:srcRect/>
+                    <a:stretch>
+                      <a:fillRect/>
+                    </a:stretch>
+                  </pic:blipFill>
+                  <pic:spPr bwMode="auto">
+                    <a:xfrm>
+                      <a:off x="0" y="0"/>
+                      <a:ext cx="5943600" cy="4307807"/>
+                    </a:xfrm>
+                    <a:prstGeom prst="rect">
+                      <a:avLst/>
+                    </a:prstGeom>
+                    <a:noFill/>
+                    <a:ln>
+                      <a:noFill/>
+                    </a:ln>
+                  </pic:spPr>
+                </pic:pic>
+              </a:graphicData>
+            </a:graphic>
+          </wp:inline>
+        </w:drawing>
+      </w:r>
+    </w:p>
+    <w:p>
+      <w:pPr>
+        <w:pStyle w:val="Caption"/>
+        <w:rPr>
+          <w:b w:val="0"/>
+        </w:rPr>
+      </w:pPr>
+      <w:bookmarkStart w:id="29" w:name="_Ref341355397"/>
+      <w:r>
+        <w:t xml:space="preserve">Figure </w:t>
+      </w:r>
+      <w:fldSimple w:instr=" SEQ Figure \* ARABIC ">
+        <w:r>
+          <w:rPr>
+            <w:noProof/>
+          </w:rPr>
+          <w:t>6</w:t>
+        </w:r>
+      </w:fldSimple>
+      <w:bookmarkEnd w:id="29"/>
+      <w:r>
+        <w:t>:</w:t>
+      </w:r>
+      <w:r>
+        <w:rPr>
+          <w:b w:val="0"/>
+        </w:rPr>
+        <w:t xml:space="preserve"> Sigmoid function</w:t>
+      </w:r>
+    </w:p>
+    <w:p>
+      <w:r>
+        <w:t>The sigmoid function is defined as:</w:t>
+      </w:r>
+    </w:p>
+    <w:p>
+      <m:oMathPara>
+        <m:oMathParaPr>
+          <m:jc m:val="left"/>
+        </m:oMathParaPr>
+        <m:oMath>
+          <m:r>
+            <w:rPr>
+              <w:rFonts w:ascii="Cambria Math" w:hAnsi="Cambria Math"/>
+            </w:rPr>
+            <m:t>sigmoid</m:t>
+          </m:r>
+          <m:d>
+            <m:dPr>
+              <m:ctrlPr>
+                <w:rPr>
+                  <w:rFonts w:ascii="Cambria Math" w:hAnsi="Cambria Math"/>
+                  <w:i/>
+                </w:rPr>
+              </m:ctrlPr>
+            </m:dPr>
+            <m:e>
+              <m:r>
+                <w:rPr>
+                  <w:rFonts w:ascii="Cambria Math" w:hAnsi="Cambria Math"/>
+                </w:rPr>
+                <m:t>u</m:t>
+              </m:r>
+            </m:e>
+          </m:d>
+          <m:r>
+            <m:rPr>
+              <m:aln/>
+            </m:rPr>
+            <w:rPr>
+              <w:rFonts w:ascii="Cambria Math" w:hAnsi="Cambria Math"/>
+            </w:rPr>
+            <m:t>=</m:t>
+          </m:r>
+          <m:f>
+            <m:fPr>
+              <m:ctrlPr>
+                <w:rPr>
+                  <w:rFonts w:ascii="Cambria Math" w:hAnsi="Cambria Math"/>
+                  <w:i/>
+                </w:rPr>
+              </m:ctrlPr>
+            </m:fPr>
+            <m:num>
+              <m:r>
+                <w:rPr>
+                  <w:rFonts w:ascii="Cambria Math" w:hAnsi="Cambria Math"/>
+                </w:rPr>
+                <m:t>1</m:t>
+              </m:r>
+            </m:num>
+            <m:den>
+              <m:r>
+                <w:rPr>
+                  <w:rFonts w:ascii="Cambria Math" w:hAnsi="Cambria Math"/>
+                </w:rPr>
+                <m:t>1+</m:t>
+              </m:r>
+              <m:sSup>
+                <m:sSupPr>
+                  <m:ctrlPr>
+                    <w:rPr>
+                      <w:rFonts w:ascii="Cambria Math" w:hAnsi="Cambria Math"/>
+                      <w:i/>
+                    </w:rPr>
+                  </m:ctrlPr>
+                </m:sSupPr>
+                <m:e>
+                  <m:r>
+                    <w:rPr>
+                      <w:rFonts w:ascii="Cambria Math" w:hAnsi="Cambria Math"/>
+                    </w:rPr>
+                    <m:t>e</m:t>
+                  </m:r>
+                </m:e>
+                <m:sup>
+                  <m:r>
+                    <w:rPr>
+                      <w:rFonts w:ascii="Cambria Math" w:hAnsi="Cambria Math"/>
+                    </w:rPr>
+                    <m:t>-u</m:t>
+                  </m:r>
+                </m:sup>
+              </m:sSup>
+            </m:den>
+          </m:f>
+        </m:oMath>
+      </m:oMathPara>
+    </w:p>
+    <w:p>
+      <w:r>
+        <w:t xml:space="preserve">You’ll notice that the sigmoid function only returns positive values. Another activation function that returns both positive and negative values is the hyperbolic tangent (or tanh) function, shown in </w:t>
+      </w:r>
+      <w:r>
+        <w:fldChar w:fldCharType="begin"/>
+      </w:r>
+      <w:r>
+        <w:instrText xml:space="preserve"> REF _Ref341355667 \h </w:instrText>
+      </w:r>
+      <w:r>
+        <w:fldChar w:fldCharType="separate"/>
+      </w:r>
+      <w:r>
+        <w:t xml:space="preserve">Figure </w:t>
+      </w:r>
+      <w:r>
+        <w:rPr>
+          <w:noProof/>
+        </w:rPr>
+        <w:t>7</w:t>
+      </w:r>
+      <w:r>
+        <w:fldChar w:fldCharType="end"/>
+      </w:r>
+      <w:r>
+        <w:t>.</w:t>
+      </w:r>
+    </w:p>
+    <w:p>
+      <w:pPr>
+        <w:pStyle w:val="Caption"/>
+        <w:rPr>
+          <w:b w:val="0"/>
+        </w:rPr>
+      </w:pPr>
+      <w:r>
+        <w:rPr>
+          <w:noProof/>
+          <w:lang w:eastAsia="en-US"/>
+        </w:rPr>
+        <w:lastRenderedPageBreak/>
+        <w:drawing>
+          <wp:inline distT="0" distB="0" distL="0" distR="0" wp14:anchorId="5CE32D49" wp14:editId="124D3545">
+            <wp:extent cx="5943600" cy="4310743"/>
+            <wp:effectExtent l="0" t="0" r="0" b="0"/>
+            <wp:docPr id="7" name="Picture 7"/>
+            <wp:cNvGraphicFramePr>
+              <a:graphicFrameLocks xmlns:a="http://schemas.openxmlformats.org/drawingml/2006/main" noChangeAspect="1"/>
+            </wp:cNvGraphicFramePr>
+            <a:graphic xmlns:a="http://schemas.openxmlformats.org/drawingml/2006/main">
+              <a:graphicData uri="http://schemas.openxmlformats.org/drawingml/2006/picture">
+                <pic:pic xmlns:pic="http://schemas.openxmlformats.org/drawingml/2006/picture">
+                  <pic:nvPicPr>
+                    <pic:cNvPr id="0" name="Picture 2"/>
+                    <pic:cNvPicPr>
+                      <a:picLocks noChangeAspect="1" noChangeArrowheads="1"/>
+                    </pic:cNvPicPr>
+                  </pic:nvPicPr>
+                  <pic:blipFill>
+                    <a:blip r:embed="rId15" cstate="print">
+                      <a:extLst>
+                        <a:ext uri="{28A0092B-C50C-407E-A947-70E740481C1C}">
+                          <a14:useLocalDpi xmlns:a14="http://schemas.microsoft.com/office/drawing/2010/main" val="0"/>
+                        </a:ext>
+                      </a:extLst>
+                    </a:blip>
+                    <a:srcRect/>
+                    <a:stretch>
+                      <a:fillRect/>
+                    </a:stretch>
+                  </pic:blipFill>
+                  <pic:spPr bwMode="auto">
+                    <a:xfrm>
+                      <a:off x="0" y="0"/>
+                      <a:ext cx="5943600" cy="4310743"/>
+                    </a:xfrm>
+                    <a:prstGeom prst="rect">
+                      <a:avLst/>
+                    </a:prstGeom>
+                    <a:noFill/>
+                    <a:ln>
+                      <a:noFill/>
+                    </a:ln>
+                  </pic:spPr>
+                </pic:pic>
+              </a:graphicData>
+            </a:graphic>
+          </wp:inline>
+        </w:drawing>
+      </w:r>
+    </w:p>
+    <w:p>
+      <w:pPr>
+        <w:pStyle w:val="Caption"/>
+        <w:rPr>
+          <w:b w:val="0"/>
+        </w:rPr>
+      </w:pPr>
+      <w:bookmarkStart w:id="30" w:name="_Ref341355667"/>
+      <w:r>
+        <w:t xml:space="preserve">Figure </w:t>
+      </w:r>
+      <w:fldSimple w:instr=" SEQ Figure \* ARABIC ">
+        <w:r>
+          <w:rPr>
+            <w:noProof/>
+          </w:rPr>
+          <w:t>7</w:t>
+        </w:r>
+      </w:fldSimple>
+      <w:bookmarkEnd w:id="30"/>
+      <w:r>
+        <w:t>:</w:t>
+      </w:r>
+      <w:r>
+        <w:rPr>
+          <w:b w:val="0"/>
+        </w:rPr>
+        <w:t xml:space="preserve"> Hyperbolic tangent function</w:t>
+      </w:r>
+    </w:p>
+    <w:p>
+      <w:r>
+        <w:t>The h</w:t>
+      </w:r>
+      <w:r>
+        <w:t>yperbolic tangent</w:t>
+      </w:r>
+      <w:r>
+        <w:t xml:space="preserve"> function is defined:</w:t>
+      </w:r>
+    </w:p>
+    <w:p>
+      <m:oMathPara>
+        <m:oMathParaPr>
+          <m:jc m:val="left"/>
+        </m:oMathParaPr>
+        <m:oMath>
+          <m:r>
+            <w:rPr>
+              <w:rFonts w:ascii="Cambria Math" w:hAnsi="Cambria Math"/>
+            </w:rPr>
+            <m:t>tanh</m:t>
+          </m:r>
+          <m:d>
+            <m:dPr>
+              <m:ctrlPr>
+                <w:rPr>
+                  <w:rFonts w:ascii="Cambria Math" w:hAnsi="Cambria Math"/>
+                  <w:i/>
+                </w:rPr>
+              </m:ctrlPr>
+            </m:dPr>
+            <m:e>
+              <m:r>
+                <w:rPr>
+                  <w:rFonts w:ascii="Cambria Math" w:hAnsi="Cambria Math"/>
+                </w:rPr>
+                <m:t>u</m:t>
+              </m:r>
+            </m:e>
+          </m:d>
+          <m:r>
+            <m:rPr>
+              <m:aln/>
+            </m:rPr>
+            <w:rPr>
+              <w:rFonts w:ascii="Cambria Math" w:hAnsi="Cambria Math"/>
+            </w:rPr>
+            <m:t>=</m:t>
+          </m:r>
+          <m:f>
+            <m:fPr>
+              <m:ctrlPr>
+                <w:rPr>
+                  <w:rFonts w:ascii="Cambria Math" w:hAnsi="Cambria Math"/>
+                  <w:i/>
+                </w:rPr>
+              </m:ctrlPr>
+            </m:fPr>
+            <m:num>
+              <m:sSup>
+                <m:sSupPr>
+                  <m:ctrlPr>
+                    <w:rPr>
+                      <w:rFonts w:ascii="Cambria Math" w:hAnsi="Cambria Math"/>
+                      <w:i/>
+                    </w:rPr>
+                  </m:ctrlPr>
+                </m:sSupPr>
+                <m:e>
+                  <m:r>
+                    <w:rPr>
+                      <w:rFonts w:ascii="Cambria Math" w:hAnsi="Cambria Math"/>
+                    </w:rPr>
+                    <m:t>e</m:t>
+                  </m:r>
+                </m:e>
+                <m:sup>
+                  <m:r>
+                    <w:rPr>
+                      <w:rFonts w:ascii="Cambria Math" w:hAnsi="Cambria Math"/>
+                    </w:rPr>
+                    <m:t>2u</m:t>
+                  </m:r>
+                </m:sup>
+              </m:sSup>
+              <m:r>
+                <w:rPr>
+                  <w:rFonts w:ascii="Cambria Math" w:hAnsi="Cambria Math"/>
+                </w:rPr>
+                <m:t>-1</m:t>
+              </m:r>
+            </m:num>
+            <m:den>
+              <m:sSup>
+                <m:sSupPr>
+                  <m:ctrlPr>
+                    <w:rPr>
+                      <w:rFonts w:ascii="Cambria Math" w:hAnsi="Cambria Math"/>
+                      <w:i/>
+                    </w:rPr>
+                  </m:ctrlPr>
+                </m:sSupPr>
+                <m:e>
+                  <m:r>
+                    <w:rPr>
+                      <w:rFonts w:ascii="Cambria Math" w:hAnsi="Cambria Math"/>
+                    </w:rPr>
+                    <m:t>e</m:t>
+                  </m:r>
+                </m:e>
+                <m:sup>
+                  <m:r>
+                    <w:rPr>
+                      <w:rFonts w:ascii="Cambria Math" w:hAnsi="Cambria Math"/>
+                    </w:rPr>
+                    <m:t>2u</m:t>
+                  </m:r>
+                </m:sup>
+              </m:sSup>
+              <m:r>
+                <w:rPr>
+                  <w:rFonts w:ascii="Cambria Math" w:hAnsi="Cambria Math"/>
+                </w:rPr>
+                <m:t>+1</m:t>
+              </m:r>
+            </m:den>
+          </m:f>
+        </m:oMath>
+      </m:oMathPara>
+    </w:p>
+    <w:p>
+      <w:pPr>
+        <w:pStyle w:val="Heading2"/>
+      </w:pPr>
+      <w:bookmarkStart w:id="31" w:name="_Toc341904029"/>
+      <w:bookmarkStart w:id="32" w:name="_Toc365405295"/>
+      <w:r>
+        <w:t>Bias</w:t>
+      </w:r>
+      <w:bookmarkEnd w:id="31"/>
+      <w:bookmarkEnd w:id="32"/>
+    </w:p>
+    <w:p>
+      <w:r>
+        <w:t xml:space="preserve">Earlier, I described bias and threshold as being effectively the same thing. This only really holds true when using the step function. Without a bias, ie, </w:t>
+      </w:r>
+      <m:oMath>
+        <m:sSub>
+          <m:sSubPr>
+            <m:ctrlPr>
+              <w:rPr>
+                <w:rFonts w:ascii="Cambria Math" w:hAnsi="Cambria Math"/>
+                <w:i/>
+              </w:rPr>
+            </m:ctrlPr>
+          </m:sSubPr>
+          <m:e>
+            <m:r>
+              <w:rPr>
+                <w:rFonts w:ascii="Cambria Math" w:hAnsi="Cambria Math"/>
+              </w:rPr>
+              <m:t>w</m:t>
+            </m:r>
+          </m:e>
+          <m:sub>
+            <m:r>
+              <w:rPr>
+                <w:rFonts w:ascii="Cambria Math" w:hAnsi="Cambria Math"/>
+              </w:rPr>
+              <m:t>bias</m:t>
+            </m:r>
+          </m:sub>
+        </m:sSub>
+        <m:r>
+          <w:rPr>
+            <w:rFonts w:ascii="Cambria Math" w:hAnsi="Cambria Math"/>
+          </w:rPr>
+          <m:t>=0</m:t>
+        </m:r>
+      </m:oMath>
+      <w:r>
+        <w:t xml:space="preserve">, the threshold is 0. This matches the step function shown in </w:t>
+      </w:r>
+      <w:r>
+        <w:fldChar w:fldCharType="begin"/>
+      </w:r>
+      <w:r>
+        <w:instrText xml:space="preserve"> REF _Ref341367035 \h </w:instrText>
+      </w:r>
+      <w:r>
+        <w:fldChar w:fldCharType="separate"/>
+      </w:r>
+      <w:r>
+        <w:t xml:space="preserve">Figure </w:t>
+      </w:r>
+      <w:r>
+        <w:rPr>
+          <w:noProof/>
+        </w:rPr>
+        <w:t>5</w:t>
+      </w:r>
+      <w:r>
+        <w:fldChar w:fldCharType="end"/>
+      </w:r>
+      <w:r>
+        <w:t>.</w:t>
+      </w:r>
+    </w:p>
+    <w:p>
+      <w:r>
+        <w:t xml:space="preserve">With the bias used in the example, the step function is effectively shifted by the bias, as shown in </w:t>
+      </w:r>
+      <w:r>
+        <w:fldChar w:fldCharType="begin"/>
+      </w:r>
+      <w:r>
+        <w:instrText xml:space="preserve"> REF _Ref341374394 \h </w:instrText>
+      </w:r>
+      <w:r>
+        <w:fldChar w:fldCharType="separate"/>
+      </w:r>
+      <w:r>
+        <w:t xml:space="preserve">Figure </w:t>
+      </w:r>
+      <w:r>
+        <w:rPr>
+          <w:noProof/>
+        </w:rPr>
+        <w:t>8</w:t>
+      </w:r>
+      <w:r>
+        <w:fldChar w:fldCharType="end"/>
+      </w:r>
+      <w:r>
+        <w:t xml:space="preserve">. The input to this function is now just </w:t>
+      </w:r>
+      <m:oMath>
+        <m:r>
+          <w:rPr>
+            <w:rFonts w:ascii="Cambria Math" w:hAnsi="Cambria Math"/>
+          </w:rPr>
+          <m:t>u=</m:t>
+        </m:r>
+        <m:nary>
+          <m:naryPr>
+            <m:chr m:val="∑"/>
+            <m:limLoc m:val="undOvr"/>
+            <m:supHide m:val="1"/>
+            <m:ctrlPr>
+              <w:rPr>
+                <w:rFonts w:ascii="Cambria Math" w:hAnsi="Cambria Math"/>
+                <w:i/>
+              </w:rPr>
+            </m:ctrlPr>
+          </m:naryPr>
+          <m:sub>
+            <m:r>
+              <w:rPr>
+                <w:rFonts w:ascii="Cambria Math" w:hAnsi="Cambria Math"/>
+              </w:rPr>
+              <m:t>j</m:t>
+            </m:r>
+          </m:sub>
+          <m:sup/>
+          <m:e>
+            <m:sSub>
+              <m:sSubPr>
+                <m:ctrlPr>
+                  <w:rPr>
+                    <w:rFonts w:ascii="Cambria Math" w:hAnsi="Cambria Math"/>
+                    <w:i/>
+                  </w:rPr>
+                </m:ctrlPr>
+              </m:sSubPr>
+              <m:e>
+                <m:r>
+                  <w:rPr>
+                    <w:rFonts w:ascii="Cambria Math" w:hAnsi="Cambria Math"/>
+                  </w:rPr>
+                  <m:t>w</m:t>
+                </m:r>
+              </m:e>
+              <m:sub>
+                <m:r>
+                  <w:rPr>
+                    <w:rFonts w:ascii="Cambria Math" w:hAnsi="Cambria Math"/>
+                  </w:rPr>
+                  <m:t>j</m:t>
+                </m:r>
+              </m:sub>
+            </m:sSub>
+            <m:sSub>
+              <m:sSubPr>
+                <m:ctrlPr>
+                  <w:rPr>
+                    <w:rFonts w:ascii="Cambria Math" w:hAnsi="Cambria Math"/>
+                    <w:i/>
+                  </w:rPr>
+                </m:ctrlPr>
+              </m:sSubPr>
+              <m:e>
+                <m:r>
+                  <w:rPr>
+                    <w:rFonts w:ascii="Cambria Math" w:hAnsi="Cambria Math"/>
+                  </w:rPr>
+                  <m:t>x</m:t>
+                </m:r>
+              </m:e>
+              <m:sub>
+                <m:r>
+                  <w:rPr>
+                    <w:rFonts w:ascii="Cambria Math" w:hAnsi="Cambria Math"/>
+                  </w:rPr>
+                  <m:t>j</m:t>
+                </m:r>
+              </m:sub>
+            </m:sSub>
+          </m:e>
+        </m:nary>
+      </m:oMath>
+      <w:r>
+        <w:t>, where u, the weighted sum of the inputs, needs to be greater than 2 for the shifted activation function to output 1.</w:t>
+      </w:r>
+    </w:p>
+    <w:p>
+      <w:pPr>
+        <w:pStyle w:val="Caption"/>
+        <w:rPr>
+          <w:b w:val="0"/>
+        </w:rPr>
+      </w:pPr>
+      <w:bookmarkStart w:id="33" w:name="_Ref341367105"/>
+      <w:r>
+        <w:rPr>
+          <w:noProof/>
+          <w:lang w:eastAsia="en-US"/>
+        </w:rPr>
+        <w:lastRenderedPageBreak/>
+        <w:drawing>
+          <wp:inline distT="0" distB="0" distL="0" distR="0" wp14:anchorId="37015330" wp14:editId="48E117FA">
+            <wp:extent cx="5943600" cy="4307807"/>
+            <wp:effectExtent l="0" t="0" r="0" b="0"/>
+            <wp:docPr id="8" name="Picture 8"/>
+            <wp:cNvGraphicFramePr>
+              <a:graphicFrameLocks xmlns:a="http://schemas.openxmlformats.org/drawingml/2006/main" noChangeAspect="1"/>
+            </wp:cNvGraphicFramePr>
+            <a:graphic xmlns:a="http://schemas.openxmlformats.org/drawingml/2006/main">
+              <a:graphicData uri="http://schemas.openxmlformats.org/drawingml/2006/picture">
+                <pic:pic xmlns:pic="http://schemas.openxmlformats.org/drawingml/2006/picture">
+                  <pic:nvPicPr>
+                    <pic:cNvPr id="0" name="Picture 3"/>
+                    <pic:cNvPicPr>
+                      <a:picLocks noChangeAspect="1" noChangeArrowheads="1"/>
+                    </pic:cNvPicPr>
+                  </pic:nvPicPr>
+                  <pic:blipFill>
+                    <a:blip r:embed="rId16" cstate="print">
+                      <a:extLst>
+                        <a:ext uri="{28A0092B-C50C-407E-A947-70E740481C1C}">
+                          <a14:useLocalDpi xmlns:a14="http://schemas.microsoft.com/office/drawing/2010/main" val="0"/>
+                        </a:ext>
+                      </a:extLst>
+                    </a:blip>
+                    <a:srcRect/>
+                    <a:stretch>
+                      <a:fillRect/>
+                    </a:stretch>
+                  </pic:blipFill>
+                  <pic:spPr bwMode="auto">
+                    <a:xfrm>
+                      <a:off x="0" y="0"/>
+                      <a:ext cx="5943600" cy="4307807"/>
+                    </a:xfrm>
+                    <a:prstGeom prst="rect">
+                      <a:avLst/>
+                    </a:prstGeom>
+                    <a:noFill/>
+                    <a:ln>
+                      <a:noFill/>
+                    </a:ln>
+                  </pic:spPr>
+                </pic:pic>
+              </a:graphicData>
+            </a:graphic>
+          </wp:inline>
+        </w:drawing>
+      </w:r>
+    </w:p>
+    <w:p>
+      <w:pPr>
+        <w:pStyle w:val="Caption"/>
+        <w:rPr>
+          <w:b w:val="0"/>
+        </w:rPr>
+      </w:pPr>
+      <w:bookmarkStart w:id="34" w:name="_Ref341374394"/>
+      <w:bookmarkStart w:id="35" w:name="_Ref341374390"/>
+      <w:r>
+        <w:t xml:space="preserve">Figure </w:t>
+      </w:r>
+      <w:fldSimple w:instr=" SEQ Figure \* ARABIC ">
+        <w:r>
+          <w:rPr>
+            <w:noProof/>
+          </w:rPr>
+          <w:t>8</w:t>
+        </w:r>
+      </w:fldSimple>
+      <w:bookmarkEnd w:id="33"/>
+      <w:bookmarkEnd w:id="34"/>
+      <w:r>
+        <w:t>:</w:t>
+      </w:r>
+      <w:r>
+        <w:rPr>
+          <w:b w:val="0"/>
+        </w:rPr>
+        <w:t xml:space="preserve"> Step function shifted by the bias</w:t>
+      </w:r>
+      <w:bookmarkEnd w:id="35"/>
+    </w:p>
+    <w:p>
+      <w:r>
+        <w:t>The same principle applies to bias and any activation function. Essentially the bias shifts the activation function along the x-axis.</w:t>
+      </w:r>
+    </w:p>
+    <w:p>
+      <w:r>
+        <w:t>So why is bias useful? We’ll come back to that later.</w:t>
+      </w:r>
+    </w:p>
+    <w:p>
+      <w:pPr>
+        <w:pStyle w:val="Heading2"/>
+      </w:pPr>
+      <w:bookmarkStart w:id="36" w:name="_Toc341904030"/>
+      <w:bookmarkStart w:id="37" w:name="_Toc365405296"/>
+      <w:r>
+        <w:t>Building a Feedforward Network</w:t>
+      </w:r>
+      <w:bookmarkEnd w:id="36"/>
+      <w:bookmarkEnd w:id="37"/>
+    </w:p>
+    <w:p>
+      <w:r>
+        <w:t>Now that we have our neurons, we need to build them into a network. We’re specifically interested in building feedforward networks, so there are some rules as how we can combine neurons.</w:t>
+      </w:r>
+    </w:p>
+    <w:p>
+      <w:r>
+        <w:t>We saw an example of a basic feedforward network,</w:t>
+      </w:r>
+      <w:r>
+        <w:t xml:space="preserve"> a perceptron, in</w:t>
+      </w:r>
+      <w:r>
+        <w:t xml:space="preserve"> </w:t>
+      </w:r>
+      <w:r>
+        <w:fldChar w:fldCharType="begin"/>
+      </w:r>
+      <w:r>
+        <w:instrText xml:space="preserve"> REF _Ref341033582 \h </w:instrText>
+      </w:r>
+      <w:r>
+        <w:fldChar w:fldCharType="separate"/>
+      </w:r>
+      <w:r>
+        <w:t>History of Neural Networks</w:t>
+      </w:r>
+      <w:r>
+        <w:fldChar w:fldCharType="end"/>
+      </w:r>
+      <w:r>
+        <w:t xml:space="preserve"> </w:t>
+      </w:r>
+      <w:r>
+        <w:t xml:space="preserve">(section </w:t>
+      </w:r>
+      <w:r>
+        <w:fldChar w:fldCharType="begin"/>
+      </w:r>
+      <w:r>
+        <w:instrText xml:space="preserve"> REF _Ref341033582 \r \h </w:instrText>
+      </w:r>
+      <w:r>
+        <w:fldChar w:fldCharType="separate"/>
+      </w:r>
+      <w:r>
+        <w:t>3.1</w:t>
+      </w:r>
+      <w:r>
+        <w:fldChar w:fldCharType="end"/>
+      </w:r>
+      <w:r>
+        <w:t>,</w:t>
+      </w:r>
+      <w:r>
+        <w:t xml:space="preserve"> page </w:t>
+      </w:r>
+      <w:r>
+        <w:fldChar w:fldCharType="begin"/>
+      </w:r>
+      <w:r>
+        <w:instrText xml:space="preserve"> PAGEREF _Ref341033582 \h </w:instrText>
+      </w:r>
+      <w:r>
+        <w:fldChar w:fldCharType="separate"/>
+      </w:r>
+      <w:r>
+        <w:rPr>
+          <w:noProof/>
+        </w:rPr>
+        <w:t>4</w:t>
+      </w:r>
+      <w:r>
+        <w:fldChar w:fldCharType="end"/>
+      </w:r>
+      <w:r>
+        <w:t>)</w:t>
+      </w:r>
+      <w:r>
+        <w:t xml:space="preserve">. A slightly more complex example of a feedforward network is shown in </w:t>
+      </w:r>
+      <w:r>
+        <w:fldChar w:fldCharType="begin"/>
+      </w:r>
+      <w:r>
+        <w:instrText xml:space="preserve"> REF _Ref341368674 \h </w:instrText>
+      </w:r>
+      <w:r>
+        <w:fldChar w:fldCharType="separate"/>
+      </w:r>
+      <w:r>
+        <w:t xml:space="preserve">Figure </w:t>
+      </w:r>
+      <w:r>
+        <w:rPr>
+          <w:noProof/>
+        </w:rPr>
+        <w:t>9</w:t>
+      </w:r>
+      <w:r>
+        <w:fldChar w:fldCharType="end"/>
+      </w:r>
+      <w:r>
+        <w:t>.</w:t>
+      </w:r>
+    </w:p>
+    <w:p>
+      <w:pPr>
+        <w:pStyle w:val="Caption"/>
+        <w:rPr>
+          <w:b w:val="0"/>
+        </w:rPr>
+      </w:pPr>
+      <w:r>
+        <w:rPr>
+          <w:noProof/>
+          <w:lang w:eastAsia="en-US"/>
+        </w:rPr>
+        <w:lastRenderedPageBreak/>
+        <w:drawing>
+          <wp:inline distT="0" distB="0" distL="0" distR="0" wp14:anchorId="7E61ACDB" wp14:editId="04314200">
+            <wp:extent cx="1438275" cy="3952875"/>
+            <wp:effectExtent l="0" t="0" r="9525" b="0"/>
+            <wp:docPr id="12" name="Picture 12"/>
+            <wp:cNvGraphicFramePr>
+              <a:graphicFrameLocks xmlns:a="http://schemas.openxmlformats.org/drawingml/2006/main" noChangeAspect="1"/>
+            </wp:cNvGraphicFramePr>
+            <a:graphic xmlns:a="http://schemas.openxmlformats.org/drawingml/2006/main">
+              <a:graphicData uri="http://schemas.openxmlformats.org/drawingml/2006/picture">
+                <pic:pic xmlns:pic="http://schemas.openxmlformats.org/drawingml/2006/picture">
+                  <pic:nvPicPr>
+                    <pic:cNvPr id="0" name="Picture 7"/>
+                    <pic:cNvPicPr>
+                      <a:picLocks noChangeAspect="1" noChangeArrowheads="1"/>
+                    </pic:cNvPicPr>
+                  </pic:nvPicPr>
+                  <pic:blipFill>
+                    <a:blip r:embed="rId17">
+                      <a:extLst>
+                        <a:ext uri="{28A0092B-C50C-407E-A947-70E740481C1C}">
+                          <a14:useLocalDpi xmlns:a14="http://schemas.microsoft.com/office/drawing/2010/main" val="0"/>
+                        </a:ext>
+                      </a:extLst>
+                    </a:blip>
+                    <a:srcRect/>
+                    <a:stretch>
+                      <a:fillRect/>
+                    </a:stretch>
+                  </pic:blipFill>
+                  <pic:spPr bwMode="auto">
+                    <a:xfrm>
+                      <a:off x="0" y="0"/>
+                      <a:ext cx="1438275" cy="3952875"/>
+                    </a:xfrm>
+                    <a:prstGeom prst="rect">
+                      <a:avLst/>
+                    </a:prstGeom>
+                    <a:noFill/>
+                    <a:ln>
+                      <a:noFill/>
+                    </a:ln>
+                  </pic:spPr>
+                </pic:pic>
+              </a:graphicData>
+            </a:graphic>
+          </wp:inline>
+        </w:drawing>
+      </w:r>
+    </w:p>
+    <w:p>
+      <w:pPr>
+        <w:pStyle w:val="Caption"/>
+        <w:rPr>
+          <w:b w:val="0"/>
+        </w:rPr>
+      </w:pPr>
+      <w:bookmarkStart w:id="38" w:name="_Ref341368674"/>
+      <w:r>
+        <w:t xml:space="preserve">Figure </w:t>
+      </w:r>
+      <w:fldSimple w:instr=" SEQ Figure \* ARABIC ">
+        <w:r>
+          <w:rPr>
+            <w:noProof/>
+          </w:rPr>
+          <w:t>9</w:t>
+        </w:r>
+      </w:fldSimple>
+      <w:bookmarkEnd w:id="38"/>
+      <w:r>
+        <w:t>:</w:t>
+      </w:r>
+      <w:r>
+        <w:rPr>
+          <w:b w:val="0"/>
+        </w:rPr>
+        <w:t xml:space="preserve"> Feedforward network with one hidden layer</w:t>
+      </w:r>
+    </w:p>
+    <w:p>
+      <w:r>
+        <w:t>You can see that the neurons are ordered in layers; in this example there are three layers, the input layer (nodes A and B), the output layer (node E) and a hidden layer (nodes C and D). The hidden layer is so called because it is hidden to the user of the neural network; all interaction is done through the input and output layers.</w:t>
+      </w:r>
+    </w:p>
+    <w:p>
+      <w:r>
+        <w:t>Since this is a feedforward network, all nodes in one layer must connect with a node in the next layer. For example, node E cannot connect to any of the other nodes and node A cannot connect to node E. Recurrent networks remove this restriction.</w:t>
+      </w:r>
+    </w:p>
+    <w:p>
+      <w:r>
+        <w:t xml:space="preserve">Now that we are looking at layers, there’s a caveat that needs to be added to the definition given in section </w:t>
+      </w:r>
+      <w:r>
+        <w:fldChar w:fldCharType="begin"/>
+      </w:r>
+      <w:r>
+        <w:instrText xml:space="preserve"> REF _Ref341375360 \r \h </w:instrText>
+      </w:r>
+      <w:r>
+        <w:fldChar w:fldCharType="separate"/>
+      </w:r>
+      <w:r>
+        <w:t>5.1</w:t>
+      </w:r>
+      <w:r>
+        <w:fldChar w:fldCharType="end"/>
+      </w:r>
+      <w:r>
+        <w:t xml:space="preserve">, </w:t>
+      </w:r>
+      <w:r>
+        <w:fldChar w:fldCharType="begin"/>
+      </w:r>
+      <w:r>
+        <w:instrText xml:space="preserve"> REF _Ref341375360 \h </w:instrText>
+      </w:r>
+      <w:r>
+        <w:fldChar w:fldCharType="separate"/>
+      </w:r>
+      <w:r>
+        <w:t>Neurons</w:t>
+      </w:r>
+      <w:r>
+        <w:fldChar w:fldCharType="end"/>
+      </w:r>
+      <w:r>
+        <w:t xml:space="preserve">, on page </w:t>
+      </w:r>
+      <w:r>
+        <w:fldChar w:fldCharType="begin"/>
+      </w:r>
+      <w:r>
+        <w:instrText xml:space="preserve"> PAGEREF _Ref341375360 \h </w:instrText>
+      </w:r>
+      <w:r>
+        <w:fldChar w:fldCharType="separate"/>
+      </w:r>
+      <w:r>
+        <w:rPr>
+          <w:noProof/>
+        </w:rPr>
+        <w:t>9</w:t>
+      </w:r>
+      <w:r>
+        <w:fldChar w:fldCharType="end"/>
+      </w:r>
+      <w:r>
+        <w:t>. That definition applies to all neurons except those in the input layer. The neurons in the input layer actually do no processing; they simply pass the input through to the next layer. For example, if node B is given an input of 2, then the output of node B will also be 2.</w:t>
+      </w:r>
+    </w:p>
+    <w:p>
+      <w:r>
+        <w:t>You might be asking when you would want one hidden layer versus two or more, or indeed when you want no hidden layers. The short answer is that it depends on the problem; as a simple example, the XOR function requires one hidden layer but the AND function needs no hidden layers. We’ll go into more detail later on.</w:t>
+      </w:r>
+    </w:p>
+    <w:p>
+      <w:pPr>
+        <w:pStyle w:val="Heading2"/>
+      </w:pPr>
+      <w:bookmarkStart w:id="39" w:name="_Toc341904032"/>
+      <w:bookmarkStart w:id="40" w:name="_Toc365405297"/>
+      <w:r>
+        <w:t>A Simple Example</w:t>
+      </w:r>
+      <w:bookmarkEnd w:id="39"/>
+      <w:bookmarkEnd w:id="40"/>
+    </w:p>
+    <w:p>
+      <w:r>
+        <w:t>As we start building our first feedforward neural network we need a problem for it to learn. Although it may not make for the most interesting problem, there is something to be said for selecting something simple.</w:t>
+      </w:r>
+    </w:p>
+    <w:p>
+      <w:r>
+        <w:lastRenderedPageBreak/>
+        <w:t>For one thing, it means we can determine a solution before we begin. This means we know the problem can be solved by a neural network and gives us a structure for the neural network that we can use, ie, how many nodes in each layer. Another benefit is that a simple example only requires a few nodes which allows for easier debugging if we need to step through the calculations.</w:t>
+      </w:r>
+    </w:p>
+    <w:p>
+      <w:r>
+        <w:t xml:space="preserve">The problem we are going to start with is the exclusive or function. We have actually already seen a network that can solve this, but here it is again in </w:t>
+      </w:r>
+      <w:r>
+        <w:fldChar w:fldCharType="begin"/>
+      </w:r>
+      <w:r>
+        <w:instrText xml:space="preserve"> REF _Ref341903393 \h </w:instrText>
+      </w:r>
+      <w:r>
+        <w:fldChar w:fldCharType="separate"/>
+      </w:r>
+      <w:r>
+        <w:t xml:space="preserve">Figure </w:t>
+      </w:r>
+      <w:r>
+        <w:rPr>
+          <w:noProof/>
+        </w:rPr>
+        <w:t>10</w:t>
+      </w:r>
+      <w:r>
+        <w:fldChar w:fldCharType="end"/>
+      </w:r>
+      <w:r>
+        <w:t>.</w:t>
+      </w:r>
+    </w:p>
+    <w:p>
+      <w:pPr>
+        <w:pStyle w:val="Caption"/>
+      </w:pPr>
+      <w:r>
+        <w:rPr>
+          <w:noProof/>
+          <w:lang w:eastAsia="en-US"/>
+        </w:rPr>
+        <w:drawing>
+          <wp:inline distT="0" distB="0" distL="0" distR="0" wp14:anchorId="70BDB7F7" wp14:editId="394760E3">
+            <wp:extent cx="1438275" cy="3952875"/>
+            <wp:effectExtent l="0" t="0" r="9525" b="0"/>
+            <wp:docPr id="3" name="Picture 3"/>
+            <wp:cNvGraphicFramePr>
+              <a:graphicFrameLocks xmlns:a="http://schemas.openxmlformats.org/drawingml/2006/main" noChangeAspect="1"/>
+            </wp:cNvGraphicFramePr>
+            <a:graphic xmlns:a="http://schemas.openxmlformats.org/drawingml/2006/main">
+              <a:graphicData uri="http://schemas.openxmlformats.org/drawingml/2006/picture">
+                <pic:pic xmlns:pic="http://schemas.openxmlformats.org/drawingml/2006/picture">
+                  <pic:nvPicPr>
+                    <pic:cNvPr id="0" name="Picture 7"/>
+                    <pic:cNvPicPr>
+                      <a:picLocks noChangeAspect="1" noChangeArrowheads="1"/>
+                    </pic:cNvPicPr>
+                  </pic:nvPicPr>
+                  <pic:blipFill>
+                    <a:blip r:embed="rId17">
+                      <a:extLst>
+                        <a:ext uri="{28A0092B-C50C-407E-A947-70E740481C1C}">
+                          <a14:useLocalDpi xmlns:a14="http://schemas.microsoft.com/office/drawing/2010/main" val="0"/>
+                        </a:ext>
+                      </a:extLst>
+                    </a:blip>
+                    <a:srcRect/>
+                    <a:stretch>
+                      <a:fillRect/>
+                    </a:stretch>
+                  </pic:blipFill>
+                  <pic:spPr bwMode="auto">
+                    <a:xfrm>
+                      <a:off x="0" y="0"/>
+                      <a:ext cx="1438275" cy="3952875"/>
+                    </a:xfrm>
+                    <a:prstGeom prst="rect">
+                      <a:avLst/>
+                    </a:prstGeom>
+                    <a:noFill/>
+                    <a:ln>
+                      <a:noFill/>
+                    </a:ln>
+                  </pic:spPr>
+                </pic:pic>
+              </a:graphicData>
+            </a:graphic>
+          </wp:inline>
+        </w:drawing>
+      </w:r>
+    </w:p>
+    <w:p>
+      <w:pPr>
+        <w:pStyle w:val="Caption"/>
+        <w:rPr>
+          <w:b w:val="0"/>
+        </w:rPr>
+      </w:pPr>
+      <w:bookmarkStart w:id="41" w:name="_Ref341903393"/>
+      <w:r>
+        <w:t xml:space="preserve">Figure </w:t>
+      </w:r>
+      <w:fldSimple w:instr=" SEQ Figure \* ARABIC ">
+        <w:r>
+          <w:rPr>
+            <w:noProof/>
+          </w:rPr>
+          <w:t>10</w:t>
+        </w:r>
+      </w:fldSimple>
+      <w:bookmarkEnd w:id="41"/>
+      <w:r>
+        <w:t>:</w:t>
+      </w:r>
+      <w:r>
+        <w:rPr>
+          <w:b w:val="0"/>
+        </w:rPr>
+        <w:t xml:space="preserve"> A feedforward neural network that performs the XOR function</w:t>
+      </w:r>
+    </w:p>
+    <w:p>
+      <w:r>
+        <w:t>Assume we are using the step function as the activation function and a bias of 1.</w:t>
+      </w:r>
+    </w:p>
+    <w:p>
+      <w:r>
+        <w:t>If 0 and 0 are presented to the network:</w:t>
+      </w:r>
+    </w:p>
+    <w:p>
+      <w:pPr>
+        <w:pStyle w:val="NumberedList1"/>
+      </w:pPr>
+      <w:r>
+        <w:t>C receives 0 as input.</w:t>
+      </w:r>
+    </w:p>
+    <w:p>
+      <w:pPr>
+        <w:pStyle w:val="NumberedList1"/>
+      </w:pPr>
+      <w:r>
+        <w:t>D receives 0 as input.</w:t>
+      </w:r>
+    </w:p>
+    <w:p>
+      <w:pPr>
+        <w:pStyle w:val="NumberedList1"/>
+      </w:pPr>
+      <w:r>
+        <w:t>Both C and D will output 0.</w:t>
+      </w:r>
+    </w:p>
+    <w:p>
+      <w:pPr>
+        <w:pStyle w:val="NumberedList1"/>
+      </w:pPr>
+      <w:r>
+        <w:t>E will receive 0 as input.</w:t>
+      </w:r>
+    </w:p>
+    <w:p>
+      <w:pPr>
+        <w:pStyle w:val="NumberedList1"/>
+      </w:pPr>
+      <w:r>
+        <w:t>E will output 0.</w:t>
+      </w:r>
+    </w:p>
+    <w:p/>
+    <w:p>
+      <w:r>
+        <w:t>If 0 and 1 are presented to the network:</w:t>
+      </w:r>
+    </w:p>
+    <w:p>
+      <w:pPr>
+        <w:pStyle w:val="NumberedList1"/>
+        <w:numPr>
+          <w:ilvl w:val="0"/>
+          <w:numId w:val="20"/>
+        </w:numPr>
+      </w:pPr>
+      <w:r>
+        <w:t>C receives -1 as input.</w:t>
+      </w:r>
+    </w:p>
+    <w:p>
+      <w:pPr>
+        <w:pStyle w:val="NumberedList1"/>
+      </w:pPr>
+      <w:r>
+        <w:t>D receives 1 as input.</w:t>
+      </w:r>
+    </w:p>
+    <w:p>
+      <w:pPr>
+        <w:pStyle w:val="NumberedList1"/>
+      </w:pPr>
+      <w:r>
+        <w:lastRenderedPageBreak/>
+        <w:t>C will output 0.</w:t>
+      </w:r>
+    </w:p>
+    <w:p>
+      <w:pPr>
+        <w:pStyle w:val="NumberedList1"/>
+      </w:pPr>
+      <w:r>
+        <w:t>D will output 1.</w:t>
+      </w:r>
+    </w:p>
+    <w:p>
+      <w:pPr>
+        <w:pStyle w:val="NumberedList1"/>
+      </w:pPr>
+      <w:r>
+        <w:t>E will receive 1 as input.</w:t>
+      </w:r>
+    </w:p>
+    <w:p>
+      <w:pPr>
+        <w:pStyle w:val="NumberedList1"/>
+      </w:pPr>
+      <w:r>
+        <w:t>E will output 1.</w:t>
+      </w:r>
+    </w:p>
+    <w:p/>
+    <w:p>
+      <w:r>
+        <w:t>And so on for 1, 0 and 1, 1 (try walking through these to confirm).</w:t>
+      </w:r>
+    </w:p>
+    <w:p>
+      <w:pPr>
+        <w:pStyle w:val="Heading1"/>
+      </w:pPr>
+      <w:bookmarkStart w:id="42" w:name="_Ref341355269"/>
+      <w:bookmarkStart w:id="43" w:name="_Ref341355271"/>
+      <w:bookmarkStart w:id="44" w:name="_Ref341355273"/>
+      <w:bookmarkStart w:id="45" w:name="_Toc341904033"/>
+      <w:bookmarkStart w:id="46" w:name="_Toc365405298"/>
+      <w:r>
+        <w:lastRenderedPageBreak/>
+        <w:t>Learning Using Back-propagation</w:t>
+      </w:r>
+      <w:bookmarkEnd w:id="42"/>
+      <w:bookmarkEnd w:id="43"/>
+      <w:bookmarkEnd w:id="44"/>
+      <w:bookmarkEnd w:id="45"/>
+      <w:bookmarkEnd w:id="46"/>
+    </w:p>
+    <w:p>
+      <w:pPr>
+        <w:rPr>
+          <w:rStyle w:val="Highlight"/>
+        </w:rPr>
+      </w:pPr>
+      <w:r>
+        <w:rPr>
+          <w:rStyle w:val="Highlight"/>
+        </w:rPr>
+        <w:t>Describe gradient descent for starters. Need to work in the next section.</w:t>
+      </w:r>
+    </w:p>
+    <w:p>
+      <w:pPr>
+        <w:pStyle w:val="Heading2"/>
+      </w:pPr>
+      <w:bookmarkStart w:id="47" w:name="_Toc341904031"/>
+      <w:bookmarkStart w:id="48" w:name="_Toc365405299"/>
+      <w:r>
+        <w:t>Objective or Error Function</w:t>
+      </w:r>
+      <w:bookmarkEnd w:id="47"/>
+      <w:bookmarkEnd w:id="48"/>
+    </w:p>
+    <w:p>
+      <w:r>
+        <w:t xml:space="preserve">Now </w:t>
+      </w:r>
+      <w:r>
+        <w:t>that we have our feedforward neural network, how do determine how well it is performing?</w:t>
+      </w:r>
+    </w:p>
+    <w:p>
+      <w:r>
+        <w:t>There are a number of error or objective functions that can be used to see how well a network’s output matches the ideal output. The most common is the sum of squared errors (SSE):</w:t>
+      </w:r>
+    </w:p>
+    <w:p>
+      <m:oMathPara>
+        <m:oMathParaPr>
+          <m:jc m:val="left"/>
+        </m:oMathParaPr>
+        <m:oMath>
+          <m:sSub>
+            <m:sSubPr>
+              <m:ctrlPr>
+                <w:rPr>
+                  <w:rFonts w:ascii="Cambria Math" w:hAnsi="Cambria Math"/>
+                  <w:i/>
+                </w:rPr>
+              </m:ctrlPr>
+            </m:sSubPr>
+            <m:e>
+              <m:r>
+                <w:rPr>
+                  <w:rFonts w:ascii="Cambria Math" w:hAnsi="Cambria Math"/>
+                </w:rPr>
+                <m:t>E</m:t>
+              </m:r>
+            </m:e>
+            <m:sub>
+              <m:r>
+                <w:rPr>
+                  <w:rFonts w:ascii="Cambria Math" w:hAnsi="Cambria Math"/>
+                </w:rPr>
+                <m:t>SSE</m:t>
+              </m:r>
+            </m:sub>
+          </m:sSub>
+          <m:r>
+            <w:rPr>
+              <w:rFonts w:ascii="Cambria Math" w:hAnsi="Cambria Math"/>
+            </w:rPr>
+            <m:t>=</m:t>
+          </m:r>
+          <m:nary>
+            <m:naryPr>
+              <m:chr m:val="∑"/>
+              <m:limLoc m:val="undOvr"/>
+              <m:supHide m:val="1"/>
+              <m:ctrlPr>
+                <w:rPr>
+                  <w:rFonts w:ascii="Cambria Math" w:hAnsi="Cambria Math"/>
+                  <w:i/>
+                </w:rPr>
+              </m:ctrlPr>
+            </m:naryPr>
+            <m:sub>
+              <m:r>
+                <w:rPr>
+                  <w:rFonts w:ascii="Cambria Math" w:hAnsi="Cambria Math"/>
+                </w:rPr>
+                <m:t>p</m:t>
+              </m:r>
+            </m:sub>
+            <m:sup/>
+            <m:e>
+              <m:nary>
+                <m:naryPr>
+                  <m:chr m:val="∑"/>
+                  <m:limLoc m:val="undOvr"/>
+                  <m:supHide m:val="1"/>
+                  <m:ctrlPr>
+                    <w:rPr>
+                      <w:rFonts w:ascii="Cambria Math" w:hAnsi="Cambria Math"/>
+                      <w:i/>
+                    </w:rPr>
+                  </m:ctrlPr>
+                </m:naryPr>
+                <m:sub>
+                  <m:r>
+                    <w:rPr>
+                      <w:rFonts w:ascii="Cambria Math" w:hAnsi="Cambria Math"/>
+                    </w:rPr>
+                    <m:t>i</m:t>
+                  </m:r>
+                </m:sub>
+                <m:sup/>
+                <m:e>
+                  <m:sSup>
+                    <m:sSupPr>
+                      <m:ctrlPr>
+                        <w:rPr>
+                          <w:rFonts w:ascii="Cambria Math" w:hAnsi="Cambria Math"/>
+                          <w:i/>
+                        </w:rPr>
+                      </m:ctrlPr>
+                    </m:sSupPr>
+                    <m:e>
+                      <m:d>
+                        <m:dPr>
+                          <m:ctrlPr>
+                            <w:rPr>
+                              <w:rFonts w:ascii="Cambria Math" w:hAnsi="Cambria Math"/>
+                              <w:i/>
+                            </w:rPr>
+                          </m:ctrlPr>
+                        </m:dPr>
+                        <m:e>
+                          <m:sSub>
+                            <m:sSubPr>
+                              <m:ctrlPr>
+                                <w:rPr>
+                                  <w:rFonts w:ascii="Cambria Math" w:hAnsi="Cambria Math"/>
+                                  <w:i/>
+                                </w:rPr>
+                              </m:ctrlPr>
+                            </m:sSubPr>
+                            <m:e>
+                              <m:r>
+                                <w:rPr>
+                                  <w:rFonts w:ascii="Cambria Math" w:hAnsi="Cambria Math"/>
+                                </w:rPr>
+                                <m:t>t</m:t>
+                              </m:r>
+                            </m:e>
+                            <m:sub>
+                              <m:r>
+                                <w:rPr>
+                                  <w:rFonts w:ascii="Cambria Math" w:hAnsi="Cambria Math"/>
+                                </w:rPr>
+                                <m:t>pi</m:t>
+                              </m:r>
+                            </m:sub>
+                          </m:sSub>
+                          <m:r>
+                            <w:rPr>
+                              <w:rFonts w:ascii="Cambria Math" w:hAnsi="Cambria Math"/>
+                            </w:rPr>
+                            <m:t>-</m:t>
+                          </m:r>
+                          <m:sSub>
+                            <m:sSubPr>
+                              <m:ctrlPr>
+                                <w:rPr>
+                                  <w:rFonts w:ascii="Cambria Math" w:hAnsi="Cambria Math"/>
+                                  <w:i/>
+                                </w:rPr>
+                              </m:ctrlPr>
+                            </m:sSubPr>
+                            <m:e>
+                              <m:r>
+                                <w:rPr>
+                                  <w:rFonts w:ascii="Cambria Math" w:hAnsi="Cambria Math"/>
+                                </w:rPr>
+                                <m:t>y</m:t>
+                              </m:r>
+                            </m:e>
+                            <m:sub>
+                              <m:r>
+                                <w:rPr>
+                                  <w:rFonts w:ascii="Cambria Math" w:hAnsi="Cambria Math"/>
+                                </w:rPr>
+                                <m:t>pi</m:t>
+                              </m:r>
+                            </m:sub>
+                          </m:sSub>
+                        </m:e>
+                      </m:d>
+                    </m:e>
+                    <m:sup>
+                      <m:r>
+                        <w:rPr>
+                          <w:rFonts w:ascii="Cambria Math" w:hAnsi="Cambria Math"/>
+                        </w:rPr>
+                        <m:t>2</m:t>
+                      </m:r>
+                    </m:sup>
+                  </m:sSup>
+                </m:e>
+              </m:nary>
+            </m:e>
+          </m:nary>
+        </m:oMath>
+      </m:oMathPara>
+    </w:p>
+    <w:p>
+      <w:pPr>
+        <w:rPr>
+          <w:rStyle w:val="Highlight"/>
+        </w:rPr>
+      </w:pPr>
+      <w:r>
+        <w:t xml:space="preserve">where </w:t>
+      </w:r>
+      <m:oMath>
+        <m:r>
+          <w:rPr>
+            <w:rFonts w:ascii="Cambria Math" w:hAnsi="Cambria Math"/>
+          </w:rPr>
+          <m:t>p</m:t>
+        </m:r>
+      </m:oMath>
+      <w:r>
+        <w:t xml:space="preserve"> indexes the patterns in the training set, </w:t>
+      </w:r>
+      <m:oMath>
+        <m:r>
+          <w:rPr>
+            <w:rFonts w:ascii="Cambria Math" w:hAnsi="Cambria Math"/>
+          </w:rPr>
+          <m:t>i</m:t>
+        </m:r>
+      </m:oMath>
+      <w:r>
+        <w:t xml:space="preserve"> indexes the output nodes, </w:t>
+      </w:r>
+      <m:oMath>
+        <m:sSub>
+          <m:sSubPr>
+            <m:ctrlPr>
+              <w:rPr>
+                <w:rFonts w:ascii="Cambria Math" w:hAnsi="Cambria Math"/>
+                <w:i/>
+              </w:rPr>
+            </m:ctrlPr>
+          </m:sSubPr>
+          <m:e>
+            <m:r>
+              <w:rPr>
+                <w:rFonts w:ascii="Cambria Math" w:hAnsi="Cambria Math"/>
+              </w:rPr>
+              <m:t>t</m:t>
+            </m:r>
+          </m:e>
+          <m:sub>
+            <m:r>
+              <w:rPr>
+                <w:rFonts w:ascii="Cambria Math" w:hAnsi="Cambria Math"/>
+              </w:rPr>
+              <m:t>pi</m:t>
+            </m:r>
+          </m:sub>
+        </m:sSub>
+      </m:oMath>
+      <w:r>
+        <w:t xml:space="preserve"> is the target for that training set and output node, and </w:t>
+      </w:r>
+      <m:oMath>
+        <m:sSub>
+          <m:sSubPr>
+            <m:ctrlPr>
+              <w:rPr>
+                <w:rFonts w:ascii="Cambria Math" w:hAnsi="Cambria Math"/>
+                <w:i/>
+              </w:rPr>
+            </m:ctrlPr>
+          </m:sSubPr>
+          <m:e>
+            <m:r>
+              <w:rPr>
+                <w:rFonts w:ascii="Cambria Math" w:hAnsi="Cambria Math"/>
+              </w:rPr>
+              <m:t>y</m:t>
+            </m:r>
+          </m:e>
+          <m:sub>
+            <m:r>
+              <w:rPr>
+                <w:rFonts w:ascii="Cambria Math" w:hAnsi="Cambria Math"/>
+              </w:rPr>
+              <m:t>pi</m:t>
+            </m:r>
+          </m:sub>
+        </m:sSub>
+      </m:oMath>
+      <w:r>
+        <w:t xml:space="preserve"> the actual network output. </w:t>
+      </w:r>
+      <w:r>
+        <w:rPr>
+          <w:rStyle w:val="Highlight"/>
+        </w:rPr>
+        <w:t>Haven’t mentioned training sets at this point.</w:t>
+      </w:r>
+    </w:p>
+    <w:p>
+      <w:r>
+        <w:t>Later we will look at some other error functions and why we might use one over another.</w:t>
+      </w:r>
     </w:p>
     <w:p/>
     <w:sectPr>
@@ -2491,7 +5445,7 @@
       <w:rPr>
         <w:noProof/>
       </w:rPr>
-      <w:t>24-Aug-2013</w:t>
+      <w:t>27-Aug-2013</w:t>
     </w:r>
     <w:r>
       <w:fldChar w:fldCharType="end"/>
@@ -2526,7 +5480,7 @@
         <w:rStyle w:val="PageNumber"/>
         <w:noProof/>
       </w:rPr>
-      <w:t>8</w:t>
+      <w:t>3</w:t>
     </w:r>
     <w:r>
       <w:rPr>
@@ -2560,7 +5514,7 @@
         <w:rStyle w:val="PageNumber"/>
         <w:noProof/>
       </w:rPr>
-      <w:t>8</w:t>
+      <w:t>16</w:t>
     </w:r>
     <w:r>
       <w:rPr>
@@ -2615,6 +5569,15 @@
     </w:r>
     <w:r>
       <w:instrText xml:space="preserve"> STYLEREF  "Heading 1"  \* MERGEFORMAT </w:instrText>
+    </w:r>
+    <w:r>
+      <w:fldChar w:fldCharType="separate"/>
+    </w:r>
+    <w:r>
+      <w:rPr>
+        <w:noProof/>
+      </w:rPr>
+      <w:t>Introduction</w:t>
     </w:r>
     <w:r>
       <w:rPr>
@@ -3940,6 +6903,7 @@
   <w:style w:type="character" w:default="1" w:styleId="DefaultParagraphFont">
     <w:name w:val="Default Paragraph Font"/>
     <w:uiPriority w:val="1"/>
+    <w:semiHidden/>
     <w:unhideWhenUsed/>
   </w:style>
   <w:style w:type="table" w:default="1" w:styleId="TableNormal">
@@ -4904,7 +7868,7 @@
 </file>
 
 <file path=customXml/itemProps1.xml><?xml version="1.0" encoding="utf-8"?>
-<ds:datastoreItem xmlns:ds="http://schemas.openxmlformats.org/officeDocument/2006/customXml" ds:itemID="{688B0E93-CD7D-4BC0-9075-AEA45A504CC0}">
+<ds:datastoreItem xmlns:ds="http://schemas.openxmlformats.org/officeDocument/2006/customXml" ds:itemID="{CCE4B8D4-AD8B-4473-9E9C-4DE4AAF95FCF}">
   <ds:schemaRefs>
     <ds:schemaRef ds:uri="http://schemas.openxmlformats.org/officeDocument/2006/bibliography"/>
   </ds:schemaRefs>

</xml_diff>